<commit_message>
Working on the dataset loading. Finished the proposal part. Now working on the actual loading of the datasets.
</commit_message>
<xml_diff>
--- a/design/specifications/Project specification.docx
+++ b/design/specifications/Project specification.docx
@@ -89,7 +89,7 @@
     </w:p>
     <w:p>
       <w:r>
-        <w:t>This specification is not, by any stretch of the imagination, complete. It will need to be revised several times before it is complete. Currently several major parts are either missing or incomplete. This disclaimer will be updated to reflect any change in these sections. Finally a specification is supposed to be a ‘living’ document and therefore never complete. What were you thinking, better learn to live with this fact.</w:t>
+        <w:t xml:space="preserve">This specification is not, by any stretch of the imagination, complete. It will need to be revised several times before it is complete. Currently several major parts are either missing or incomplete. This disclaimer will be updated to reflect any change in these sections. Finally a specification is supposed to be a ‘living’ document and therefore never complete. </w:t>
       </w:r>
     </w:p>
     <w:p>
@@ -266,7 +266,15 @@
         </w:numPr>
       </w:pPr>
       <w:r>
-        <w:t>The parent dataset would need to make changes to unique (singleton) data. An example of this is geometry (which is controlled by the CAD system). By making a copy of the data in a separate dataset it is possible to manipulate the data without influencing other processes.</w:t>
+        <w:t xml:space="preserve">The parent dataset would need to make changes to unique (singleton) data. An example of </w:t>
+      </w:r>
+      <w:proofErr w:type="gramStart"/>
+      <w:r>
+        <w:t>this</w:t>
+      </w:r>
+      <w:proofErr w:type="gramEnd"/>
+      <w:r>
+        <w:t xml:space="preserve"> is geometry (which is controlled by the CAD system). By making a copy of the data in a separate dataset it is possible to manipulate the data without influencing other processes.</w:t>
       </w:r>
     </w:p>
     <w:p>
@@ -278,12 +286,12 @@
         </w:numPr>
       </w:pPr>
       <w:r>
+        <w:t>The parent dataset needs to determine the physical state of a model for many different parameter values. By creating a child dataset for each parameter variation it will be possible to process the parameter variations separately without influencing the original dataset.</w:t>
+      </w:r>
+    </w:p>
+    <w:p>
+      <w:r>
         <w:lastRenderedPageBreak/>
-        <w:t>The parent dataset needs to determine the physical state of a model for many different parameter values. By creating a child dataset for each parameter variation it will be possible to process the parameter variations separately without influencing the original dataset.</w:t>
-      </w:r>
-    </w:p>
-    <w:p>
-      <w:r>
         <w:t>Note that a d</w:t>
       </w:r>
       <w:r>
@@ -425,7 +433,13 @@
         </w:numPr>
       </w:pPr>
       <w:r>
-        <w:t>One or more generators. A generator creates data, either from other data or from user input. Examples of generators are simulation tool (e.g. CFD simulation components) or a generator that imports experimental data from an Excel spreadsheet). Generators may cooperate with other generators to generate derived data.</w:t>
+        <w:t>One or more generators. A generator creates data, either from other data or from user input. Examples of generators are simulation tool (e.g. CFD simulation components) or a generator that imports experimental</w:t>
+      </w:r>
+      <w:r>
+        <w:t xml:space="preserve"> data from an Excel spreadsheet</w:t>
+      </w:r>
+      <w:r>
+        <w:t>. Generators may cooperate with other generators to generate derived data.</w:t>
       </w:r>
     </w:p>
     <w:p>
@@ -566,7 +580,15 @@
         </w:numPr>
       </w:pPr>
       <w:r>
-        <w:t>The datasets will reside in 'physically' separate applications which makes it less likely that problems in one dataset influence the functioning of other datasets.</w:t>
+        <w:t xml:space="preserve">The datasets will reside in 'physically' </w:t>
+      </w:r>
+      <w:proofErr w:type="gramStart"/>
+      <w:r>
+        <w:t>separate applications which makes</w:t>
+      </w:r>
+      <w:proofErr w:type="gramEnd"/>
+      <w:r>
+        <w:t xml:space="preserve"> it less likely that problems in one dataset influence the functioning of other datasets.</w:t>
       </w:r>
     </w:p>
     <w:p>
@@ -637,19 +659,19 @@
         </w:numPr>
       </w:pPr>
       <w:r>
+        <w:t>The licensing situation increases in complexity because now there are multiple applications that need to check the license.</w:t>
+      </w:r>
+    </w:p>
+    <w:p>
+      <w:pPr>
+        <w:pStyle w:val="ListParagraph"/>
+        <w:numPr>
+          <w:ilvl w:val="0"/>
+          <w:numId w:val="5"/>
+        </w:numPr>
+      </w:pPr>
+      <w:r>
         <w:lastRenderedPageBreak/>
-        <w:t>The licensing situation increases in complexity because now there are multiple applications that need to check the license.</w:t>
-      </w:r>
-    </w:p>
-    <w:p>
-      <w:pPr>
-        <w:pStyle w:val="ListParagraph"/>
-        <w:numPr>
-          <w:ilvl w:val="0"/>
-          <w:numId w:val="5"/>
-        </w:numPr>
-      </w:pPr>
-      <w:r>
         <w:t>The communication between the main application (which has the UI) and the dataset application(s) may need to handle large amounts of data (for display) which is slower than in-process transfers of data.</w:t>
       </w:r>
     </w:p>
@@ -753,7 +775,15 @@
         <w:t>s</w:t>
       </w:r>
       <w:r>
-        <w:t>. The allocator ensures that  datasets are loaded on the correct machine (for distributed computing etc.) without overloading the machine.</w:t>
+        <w:t xml:space="preserve">. The allocator ensures </w:t>
+      </w:r>
+      <w:proofErr w:type="gramStart"/>
+      <w:r>
+        <w:t>that  datasets</w:t>
+      </w:r>
+      <w:proofErr w:type="gramEnd"/>
+      <w:r>
+        <w:t xml:space="preserve"> are loaded on the correct machine (for distributed computing etc.) without overloading the machine.</w:t>
       </w:r>
     </w:p>
     <w:p/>
@@ -772,7 +802,15 @@
     </w:p>
     <w:p>
       <w:r>
-        <w:t>The dataset application is an application without an user interface. This application is used by the Apollo project to load datasets. Loading datasets into a separate application provides benefits of distribution and protection of other parts of Apollo. The application will only be able to contain a single dataset, however it will be possible to start as many instances of the application as desired, limited only by the hardware specifications of the machine on which the application is started.</w:t>
+        <w:t xml:space="preserve">The dataset application is an application without </w:t>
+      </w:r>
+      <w:proofErr w:type="gramStart"/>
+      <w:r>
+        <w:t>an</w:t>
+      </w:r>
+      <w:proofErr w:type="gramEnd"/>
+      <w:r>
+        <w:t xml:space="preserve"> user interface. This application is used by the Apollo project to load datasets. Loading datasets into a separate application provides benefits of distribution and protection of other parts of Apollo. The application will only be able to contain a single dataset, however it will be possible to start as many instances of the application as desired, limited only by the hardware specifications of the machine on which the application is started.</w:t>
       </w:r>
     </w:p>
     <w:p/>
@@ -948,11 +986,11 @@
         <w:t>Communication</w:t>
       </w:r>
       <w:r>
-        <w:t xml:space="preserve"> between datasets and the core application on the same machine is handled by the WCF communication layer through the use of named pipes. This layer provides abstractions for the sending of commands and requests across to another dataset or the core application on the same machine. These connections are only used for data that is </w:t>
+        <w:t xml:space="preserve"> between datasets and the core application on the same machine is handled by the WCF communication layer through the use of named pipes. This layer provides abstractions for the sending of commands and requests across to another dataset or the core application on the same machine. These connections are only used for data that is related to the project system (e.g. data in a dataset, status of a schedule etc.). </w:t>
       </w:r>
       <w:r>
         <w:lastRenderedPageBreak/>
-        <w:t>related to the project system (e.g. data in a dataset, status of a schedule etc.). Communication regarding distributed computing is not done through this communication layer.</w:t>
+        <w:t>Communication regarding distributed computing is not done through this communication layer.</w:t>
       </w:r>
     </w:p>
     <w:p>
@@ -1160,7 +1198,15 @@
         <w:framePr w:wrap="notBeside"/>
       </w:pPr>
       <w:r>
-        <w:t>Each of these options were reviewed and WCF was selected because:</w:t>
+        <w:t xml:space="preserve">Each of these options </w:t>
+      </w:r>
+      <w:proofErr w:type="gramStart"/>
+      <w:r>
+        <w:t>were</w:t>
+      </w:r>
+      <w:proofErr w:type="gramEnd"/>
+      <w:r>
+        <w:t xml:space="preserve"> reviewed and WCF was selected because:</w:t>
       </w:r>
     </w:p>
     <w:p>
@@ -1209,7 +1255,15 @@
         <w:t>In a dataset application all communication is handled by the communication layer. This layer is responsible for translating the incoming messages and passing them on to the correct parts of the application and the dataset.</w:t>
       </w:r>
       <w:r>
-        <w:t xml:space="preserve"> By letting the application handle the incoming messages it is possible to provide control over both the application and the dataset.</w:t>
+        <w:t xml:space="preserve"> By letting the </w:t>
+      </w:r>
+      <w:proofErr w:type="gramStart"/>
+      <w:r>
+        <w:t>application handle</w:t>
+      </w:r>
+      <w:proofErr w:type="gramEnd"/>
+      <w:r>
+        <w:t xml:space="preserve"> the incoming messages it is possible to provide control over both the application and the dataset.</w:t>
       </w:r>
     </w:p>
     <w:p/>
@@ -1231,7 +1285,15 @@
     </w:p>
     <w:p>
       <w:r>
-        <w:t>When a TCP or P2P channel is used the data stream will be compressed to improve data transfer rates. The communication layer will not secure the actual messages. That will left to the security that comes with the actual channels.</w:t>
+        <w:t xml:space="preserve">When a TCP or P2P channel is used the data stream will be compressed to improve data transfer rates. The communication layer will not secure the actual messages. </w:t>
+      </w:r>
+      <w:proofErr w:type="gramStart"/>
+      <w:r>
+        <w:t>That will</w:t>
+      </w:r>
+      <w:proofErr w:type="gramEnd"/>
+      <w:r>
+        <w:t xml:space="preserve"> left to the security that comes with the actual channels.</w:t>
       </w:r>
     </w:p>
     <w:p>
@@ -1268,7 +1330,15 @@
         <w:t xml:space="preserve">request one or </w:t>
       </w:r>
       <w:r>
-        <w:t>more new or existing datasets to loaded.  In a request the client will specify:</w:t>
+        <w:t xml:space="preserve">more new or existing datasets to </w:t>
+      </w:r>
+      <w:proofErr w:type="gramStart"/>
+      <w:r>
+        <w:t>loaded</w:t>
+      </w:r>
+      <w:proofErr w:type="gramEnd"/>
+      <w:r>
+        <w:t>.  In a request the client will specify:</w:t>
       </w:r>
     </w:p>
     <w:p>
@@ -1340,10 +1410,18 @@
     </w:p>
     <w:p>
       <w:r>
-        <w:t xml:space="preserve">In response to a loading request the service will determine how many machines are available for use at the current time, what the specifications are for each of the available machines </w:t>
-      </w:r>
-      <w:r>
-        <w:t xml:space="preserve">. This information, together with the information in the allocation configuration, </w:t>
+        <w:t xml:space="preserve">In response to a loading request the service will determine how many machines are available for use at the current time, what the specifications are for each of the available </w:t>
+      </w:r>
+      <w:proofErr w:type="gramStart"/>
+      <w:r>
+        <w:t xml:space="preserve">machines </w:t>
+      </w:r>
+      <w:r>
+        <w:t>.</w:t>
+      </w:r>
+      <w:proofErr w:type="gramEnd"/>
+      <w:r>
+        <w:t xml:space="preserve"> This information, together with the information in the allocation configuration, </w:t>
       </w:r>
       <w:r>
         <w:t xml:space="preserve">is used to determine how many dataset applications can be started. </w:t>
@@ -1494,7 +1572,15 @@
         </w:numPr>
       </w:pPr>
       <w:r>
-        <w:t>Distribute the datasets over the available machines. If multiple datasets can be placed on a single machine then we assume that each dataset will only use a single</w:t>
+        <w:t xml:space="preserve">Distribute the datasets over the available machines. If multiple datasets can be placed on </w:t>
+      </w:r>
+      <w:proofErr w:type="gramStart"/>
+      <w:r>
+        <w:t>a single machine then we assume</w:t>
+      </w:r>
+      <w:proofErr w:type="gramEnd"/>
+      <w:r>
+        <w:t xml:space="preserve"> that each dataset will only use a single</w:t>
       </w:r>
       <w:r>
         <w:t>,</w:t>
@@ -1649,11 +1735,16 @@
       <w:r>
         <w:t xml:space="preserve">All requests for data or data manipulations from the user interface are handled by the </w:t>
       </w:r>
+      <w:proofErr w:type="gramStart"/>
       <w:r>
         <w:t xml:space="preserve">project </w:t>
       </w:r>
       <w:r>
-        <w:t xml:space="preserve"> and passed on to the respective dataset(s).</w:t>
+        <w:t xml:space="preserve"> and</w:t>
+      </w:r>
+      <w:proofErr w:type="gramEnd"/>
+      <w:r>
+        <w:t xml:space="preserve"> passed on to the respective dataset(s).</w:t>
       </w:r>
       <w:r>
         <w:t xml:space="preserve"> </w:t>
@@ -1739,7 +1830,15 @@
         <w:commentReference w:id="6"/>
       </w:r>
       <w:r>
-        <w:t>can be divided into three different parts. The first part is the relations between the different datasets. This information is stored in a Directed Acyclic Graph (DAG). The DAG will not store all the information about the dataset, instead it will only relate the ID numbers of the different datasets.</w:t>
+        <w:t xml:space="preserve">can be divided into three different parts. The first part is the relations between the different datasets. This information is stored in a Directed Acyclic Graph (DAG). The DAG will not store all the information about the </w:t>
+      </w:r>
+      <w:proofErr w:type="gramStart"/>
+      <w:r>
+        <w:t>dataset,</w:t>
+      </w:r>
+      <w:proofErr w:type="gramEnd"/>
+      <w:r>
+        <w:t xml:space="preserve"> instead it will only relate the ID numbers of the different datasets.</w:t>
       </w:r>
       <w:r>
         <w:t xml:space="preserve"> The project always has one dataset which forms the</w:t>
@@ -1807,8 +1906,13 @@
         </w:numPr>
       </w:pPr>
       <w:r>
-        <w:t>Who created the dataset, either the user or the system.</w:t>
-      </w:r>
+        <w:t xml:space="preserve">Who created the dataset, either the user or the </w:t>
+      </w:r>
+      <w:proofErr w:type="gramStart"/>
+      <w:r>
+        <w:t>system.</w:t>
+      </w:r>
+      <w:proofErr w:type="gramEnd"/>
     </w:p>
     <w:p>
       <w:pPr>
@@ -2810,7 +2914,11 @@
         </w:numPr>
       </w:pPr>
       <w:r>
-        <w:t xml:space="preserve">Contour path or surface information. Which can either be defined on a plane, on a surface or through an </w:t>
+        <w:t xml:space="preserve">Contour path or surface information. </w:t>
+      </w:r>
+      <w:proofErr w:type="gramStart"/>
+      <w:r>
+        <w:t xml:space="preserve">Which can either be defined on a plane, on a surface or through an </w:t>
       </w:r>
       <w:proofErr w:type="spellStart"/>
       <w:r>
@@ -2820,6 +2928,7 @@
       <w:r>
         <w:t>-surface.</w:t>
       </w:r>
+      <w:proofErr w:type="gramEnd"/>
     </w:p>
     <w:p>
       <w:pPr>
@@ -2886,7 +2995,15 @@
         <w:t xml:space="preserve"> In a schedule each node contains a set of data transformations which need to be invoked in sequence.  </w:t>
       </w:r>
       <w:r>
-        <w:t>This sequence can be very simple, i.e. a single transformation, or very complicated, e.g. a fluid flow solver.  In order to allow computations that involve multiple physical models interacting it should be possible to define</w:t>
+        <w:t xml:space="preserve">This sequence can be very simple, i.e. a single transformation, or very complicated, e.g. a fluid flow solver.  In order to allow computations that involve multiple physical models </w:t>
+      </w:r>
+      <w:proofErr w:type="gramStart"/>
+      <w:r>
+        <w:t>interacting</w:t>
+      </w:r>
+      <w:proofErr w:type="gramEnd"/>
+      <w:r>
+        <w:t xml:space="preserve"> it should be possible to define</w:t>
       </w:r>
       <w:r>
         <w:t xml:space="preserve"> sub-schedules where a schedule node links to another schedule.</w:t>
@@ -2897,7 +3014,15 @@
     </w:p>
     <w:p>
       <w:r>
-        <w:t xml:space="preserve">The edges of  the graph indicate both the order in which the nodes must be visited and </w:t>
+        <w:t xml:space="preserve">The edges </w:t>
+      </w:r>
+      <w:proofErr w:type="gramStart"/>
+      <w:r>
+        <w:t>of  the</w:t>
+      </w:r>
+      <w:proofErr w:type="gramEnd"/>
+      <w:r>
+        <w:t xml:space="preserve"> graph indicate both the order in which the nodes must be visited and </w:t>
       </w:r>
       <w:r>
         <w:t xml:space="preserve">what the pre- and post-conditions are for entering and leaving a node. </w:t>
@@ -2973,7 +3098,15 @@
     </w:p>
     <w:p>
       <w:r>
-        <w:t>Schedules can be defined by a generator component or by the dataset application. When a component needs to perform calculations to obtain a value for a variable it can define the schedule to achieve this. In order to do this the component can use one of two ways. The first method is by indicating which data transformations must be grouped and how they are ordered. From this information a schedule can be created. Schedules which are created by this 'direct'  method cannot be changed because it should be assumed that the order of the different tran</w:t>
+        <w:t xml:space="preserve">Schedules can be defined by a generator component or by the dataset application. When a component needs to perform calculations to obtain a value for a variable it can define the schedule to achieve this. In order to do this the component can use one of two ways. The first method is by indicating which data transformations must be grouped and how they are ordered. From this information a schedule can be created. Schedules which are created by this </w:t>
+      </w:r>
+      <w:proofErr w:type="gramStart"/>
+      <w:r>
+        <w:t>'direct'  method</w:t>
+      </w:r>
+      <w:proofErr w:type="gramEnd"/>
+      <w:r>
+        <w:t xml:space="preserve"> cannot be changed because it should be assumed that the order of the different tran</w:t>
       </w:r>
       <w:r>
         <w:t>s</w:t>
@@ -2997,7 +3130,15 @@
       </w:r>
       <w:r>
         <w:lastRenderedPageBreak/>
-        <w:t>of the schedules as the main simulation schedule. The 'run simulation' command will start the execution of this schedule.</w:t>
+        <w:t>of the schedules as the main simulation schedule. The '</w:t>
+      </w:r>
+      <w:proofErr w:type="gramStart"/>
+      <w:r>
+        <w:t>run simulation</w:t>
+      </w:r>
+      <w:proofErr w:type="gramEnd"/>
+      <w:r>
+        <w:t>' command will start the execution of this schedule.</w:t>
       </w:r>
     </w:p>
     <w:p/>
@@ -3016,7 +3157,15 @@
     </w:p>
     <w:p>
       <w:r>
-        <w:t xml:space="preserve">A schedule just stores the information necessary to describe the action order and dependencies, it is not capable of actually executing the different actions. </w:t>
+        <w:t xml:space="preserve">A schedule just stores the information necessary to describe the action order and </w:t>
+      </w:r>
+      <w:proofErr w:type="gramStart"/>
+      <w:r>
+        <w:t>dependencies,</w:t>
+      </w:r>
+      <w:proofErr w:type="gramEnd"/>
+      <w:r>
+        <w:t xml:space="preserve"> it is not capable of actually executing the different actions. </w:t>
       </w:r>
       <w:r>
         <w:t>The actual execution is done by a schedule executor</w:t>
@@ -3028,7 +3177,11 @@
     <w:p/>
     <w:p>
       <w:r>
-        <w:t xml:space="preserve">When executing a schedule the schedule executor first locks the schedule and all the components in the dataset. This prevents any component from making breaking changes to the schedule. Once the lock has been taken out the executor starts executing the schedule at the </w:t>
+        <w:t xml:space="preserve">When executing a schedule the schedule executor first locks the schedule and all the components in the dataset. This prevents any component from making breaking changes to the schedule. </w:t>
+      </w:r>
+      <w:proofErr w:type="gramStart"/>
+      <w:r>
+        <w:t xml:space="preserve">Once the lock has been taken out the executor starts executing the schedule at the </w:t>
       </w:r>
       <w:commentRangeStart w:id="13"/>
       <w:r>
@@ -3042,7 +3195,11 @@
         <w:commentReference w:id="13"/>
       </w:r>
       <w:r>
-        <w:t>. During a schedule run the execution can be stopped in several different modes:</w:t>
+        <w:t>.</w:t>
+      </w:r>
+      <w:proofErr w:type="gramEnd"/>
+      <w:r>
+        <w:t xml:space="preserve"> During a schedule run the execution can be stopped in several different modes:</w:t>
       </w:r>
     </w:p>
     <w:p>
@@ -3092,7 +3249,15 @@
     </w:p>
     <w:p>
       <w:r>
-        <w:t>Note that stopping and pausing the schedule execution is in fact the same thing. The only difference is whether the schedule execution is started from the point where execution was stopped or from the beginning.</w:t>
+        <w:t xml:space="preserve">Note that stopping and </w:t>
+      </w:r>
+      <w:proofErr w:type="gramStart"/>
+      <w:r>
+        <w:t>pausing</w:t>
+      </w:r>
+      <w:proofErr w:type="gramEnd"/>
+      <w:r>
+        <w:t xml:space="preserve"> the schedule execution is in fact the same thing. The only difference is whether the schedule execution is started from the point where execution was stopped or from the beginning.</w:t>
       </w:r>
     </w:p>
     <w:p>
@@ -3341,7 +3506,15 @@
     </w:p>
     <w:p>
       <w:r>
-        <w:t xml:space="preserve">Components are always immutable with respect to their links. If a link needs to be changed then the components will have to be replaced. This simplifies the behaviour of the components while they are performing their respective jobs. </w:t>
+        <w:t xml:space="preserve">Components are always immutable with respect to their links. </w:t>
+      </w:r>
+      <w:proofErr w:type="gramStart"/>
+      <w:r>
+        <w:t>If a link needs to be changed then the components will have to be replaced.</w:t>
+      </w:r>
+      <w:proofErr w:type="gramEnd"/>
+      <w:r>
+        <w:t xml:space="preserve"> This simplifies the behaviour of the components while they are performing their respective jobs. </w:t>
       </w:r>
     </w:p>
     <w:p/>
@@ -3388,7 +3561,15 @@
     </w:p>
     <w:p>
       <w:r>
-        <w:t>Besides storing the differential changes due to the users actions in the timeline service the project will also provide the capability to store the results of schedule executions at certain points. This allows the project to revert back to a point in the schedule execution. The capability to revert back to a certain stage in the schedule execution can be convenient for cases where:</w:t>
+        <w:t xml:space="preserve">Besides storing the differential changes due to the </w:t>
+      </w:r>
+      <w:proofErr w:type="gramStart"/>
+      <w:r>
+        <w:t>users</w:t>
+      </w:r>
+      <w:proofErr w:type="gramEnd"/>
+      <w:r>
+        <w:t xml:space="preserve"> actions in the timeline service the project will also provide the capability to store the results of schedule executions at certain points. This allows the project to revert back to a point in the schedule execution. The capability to revert back to a certain stage in the schedule execution can be convenient for cases where:</w:t>
       </w:r>
     </w:p>
     <w:p>
@@ -3519,10 +3700,12 @@
         <w:annotationRef/>
       </w:r>
       <w:proofErr w:type="spellStart"/>
+      <w:proofErr w:type="gramStart"/>
       <w:r>
         <w:t>gzip</w:t>
       </w:r>
       <w:proofErr w:type="spellEnd"/>
+      <w:proofErr w:type="gramEnd"/>
       <w:r>
         <w:t xml:space="preserve"> is pretty quick (generally considered a win for HTTP) – would be nice if WCF could do that transparently... </w:t>
       </w:r>
@@ -3640,8 +3823,13 @@
         <w:annotationRef/>
       </w:r>
       <w:r>
-        <w:t>While this will reduce storage demands it will make synchronisation a whole lot harder. Then again, by only storing changes you can make changes in a parent that are reflected in a child. Maybe we should allow a child to load data directly from the parent persistence location? Probably not a good idea if the parent is loaded ...</w:t>
-      </w:r>
+        <w:t xml:space="preserve">While this will reduce storage demands it will make synchronisation a whole lot harder. Then again, by only storing changes you can make changes in a parent that are reflected in a child. Maybe we should allow a child to load data directly from the parent persistence location? Probably not a good idea if the parent is </w:t>
+      </w:r>
+      <w:proofErr w:type="gramStart"/>
+      <w:r>
+        <w:t>loaded ...</w:t>
+      </w:r>
+      <w:proofErr w:type="gramEnd"/>
     </w:p>
   </w:comment>
   <w:comment w:id="11" w:author="Petrik" w:date="2010-09-23T23:43:00Z" w:initials="P">
@@ -3696,8 +3884,13 @@
         <w:annotationRef/>
       </w:r>
       <w:r>
-        <w:t>Schedules are only ever run from beginning to end. It is not possible to run only part of a schedule. This is so that all initializing actions are taken in the correct order etc..</w:t>
-      </w:r>
+        <w:t>Schedules are only ever run from beginning to end. It is not possible to run only part of a schedule. This is so that all initializing actions are taken in the correct order etc</w:t>
+      </w:r>
+      <w:proofErr w:type="gramStart"/>
+      <w:r>
+        <w:t>..</w:t>
+      </w:r>
+      <w:proofErr w:type="gramEnd"/>
     </w:p>
   </w:comment>
   <w:comment w:id="14" w:author="Peter Ebden" w:date="2010-11-08T12:40:00Z" w:initials="PCE">

</xml_diff>

<commit_message>
Working on the specfication for the components and plug-ins
</commit_message>
<xml_diff>
--- a/design/specifications/Project specification.docx
+++ b/design/specifications/Project specification.docx
@@ -266,15 +266,7 @@
         </w:numPr>
       </w:pPr>
       <w:r>
-        <w:t xml:space="preserve">The parent dataset would need to make changes to unique (singleton) data. An example of </w:t>
-      </w:r>
-      <w:proofErr w:type="gramStart"/>
-      <w:r>
-        <w:t>this</w:t>
-      </w:r>
-      <w:proofErr w:type="gramEnd"/>
-      <w:r>
-        <w:t xml:space="preserve"> is geometry (which is controlled by the CAD system). By making a copy of the data in a separate dataset it is possible to manipulate the data without influencing other processes.</w:t>
+        <w:t>The parent dataset would need to make changes to unique (singleton) data. An example of this is geometry (which is controlled by the CAD system). By making a copy of the data in a separate dataset it is possible to manipulate the data without influencing other processes.</w:t>
       </w:r>
     </w:p>
     <w:p>
@@ -580,15 +572,7 @@
         </w:numPr>
       </w:pPr>
       <w:r>
-        <w:t xml:space="preserve">The datasets will reside in 'physically' </w:t>
-      </w:r>
-      <w:proofErr w:type="gramStart"/>
-      <w:r>
-        <w:t>separate applications which makes</w:t>
-      </w:r>
-      <w:proofErr w:type="gramEnd"/>
-      <w:r>
-        <w:t xml:space="preserve"> it less likely that problems in one dataset influence the functioning of other datasets.</w:t>
+        <w:t>The datasets will reside in 'physically' separate applications which makes it less likely that problems in one dataset influence the functioning of other datasets.</w:t>
       </w:r>
     </w:p>
     <w:p>
@@ -775,15 +759,7 @@
         <w:t>s</w:t>
       </w:r>
       <w:r>
-        <w:t xml:space="preserve">. The allocator ensures </w:t>
-      </w:r>
-      <w:proofErr w:type="gramStart"/>
-      <w:r>
-        <w:t>that  datasets</w:t>
-      </w:r>
-      <w:proofErr w:type="gramEnd"/>
-      <w:r>
-        <w:t xml:space="preserve"> are loaded on the correct machine (for distributed computing etc.) without overloading the machine.</w:t>
+        <w:t>. The allocator ensures that  datasets are loaded on the correct machine (for distributed computing etc.) without overloading the machine.</w:t>
       </w:r>
     </w:p>
     <w:p/>
@@ -802,15 +778,7 @@
     </w:p>
     <w:p>
       <w:r>
-        <w:t xml:space="preserve">The dataset application is an application without </w:t>
-      </w:r>
-      <w:proofErr w:type="gramStart"/>
-      <w:r>
-        <w:t>an</w:t>
-      </w:r>
-      <w:proofErr w:type="gramEnd"/>
-      <w:r>
-        <w:t xml:space="preserve"> user interface. This application is used by the Apollo project to load datasets. Loading datasets into a separate application provides benefits of distribution and protection of other parts of Apollo. The application will only be able to contain a single dataset, however it will be possible to start as many instances of the application as desired, limited only by the hardware specifications of the machine on which the application is started.</w:t>
+        <w:t>The dataset application is an application without an user interface. This application is used by the Apollo project to load datasets. Loading datasets into a separate application provides benefits of distribution and protection of other parts of Apollo. The application will only be able to contain a single dataset, however it will be possible to start as many instances of the application as desired, limited only by the hardware specifications of the machine on which the application is started.</w:t>
       </w:r>
     </w:p>
     <w:p/>
@@ -1198,15 +1166,7 @@
         <w:framePr w:wrap="notBeside"/>
       </w:pPr>
       <w:r>
-        <w:t xml:space="preserve">Each of these options </w:t>
-      </w:r>
-      <w:proofErr w:type="gramStart"/>
-      <w:r>
-        <w:t>were</w:t>
-      </w:r>
-      <w:proofErr w:type="gramEnd"/>
-      <w:r>
-        <w:t xml:space="preserve"> reviewed and WCF was selected because:</w:t>
+        <w:t>Each of these options were reviewed and WCF was selected because:</w:t>
       </w:r>
     </w:p>
     <w:p>
@@ -1255,15 +1215,7 @@
         <w:t>In a dataset application all communication is handled by the communication layer. This layer is responsible for translating the incoming messages and passing them on to the correct parts of the application and the dataset.</w:t>
       </w:r>
       <w:r>
-        <w:t xml:space="preserve"> By letting the </w:t>
-      </w:r>
-      <w:proofErr w:type="gramStart"/>
-      <w:r>
-        <w:t>application handle</w:t>
-      </w:r>
-      <w:proofErr w:type="gramEnd"/>
-      <w:r>
-        <w:t xml:space="preserve"> the incoming messages it is possible to provide control over both the application and the dataset.</w:t>
+        <w:t xml:space="preserve"> By letting the application handle the incoming messages it is possible to provide control over both the application and the dataset.</w:t>
       </w:r>
     </w:p>
     <w:p/>
@@ -1285,15 +1237,7 @@
     </w:p>
     <w:p>
       <w:r>
-        <w:t xml:space="preserve">When a TCP or P2P channel is used the data stream will be compressed to improve data transfer rates. The communication layer will not secure the actual messages. </w:t>
-      </w:r>
-      <w:proofErr w:type="gramStart"/>
-      <w:r>
-        <w:t>That will</w:t>
-      </w:r>
-      <w:proofErr w:type="gramEnd"/>
-      <w:r>
-        <w:t xml:space="preserve"> left to the security that comes with the actual channels.</w:t>
+        <w:t>When a TCP or P2P channel is used the data stream will be compressed to improve data transfer rates. The communication layer will not secure the actual messages. That will left to the security that comes with the actual channels.</w:t>
       </w:r>
     </w:p>
     <w:p>
@@ -1330,15 +1274,7 @@
         <w:t xml:space="preserve">request one or </w:t>
       </w:r>
       <w:r>
-        <w:t xml:space="preserve">more new or existing datasets to </w:t>
-      </w:r>
-      <w:proofErr w:type="gramStart"/>
-      <w:r>
-        <w:t>loaded</w:t>
-      </w:r>
-      <w:proofErr w:type="gramEnd"/>
-      <w:r>
-        <w:t>.  In a request the client will specify:</w:t>
+        <w:t>more new or existing datasets to loaded.  In a request the client will specify:</w:t>
       </w:r>
     </w:p>
     <w:p>
@@ -1410,18 +1346,10 @@
     </w:p>
     <w:p>
       <w:r>
-        <w:t xml:space="preserve">In response to a loading request the service will determine how many machines are available for use at the current time, what the specifications are for each of the available </w:t>
-      </w:r>
-      <w:proofErr w:type="gramStart"/>
-      <w:r>
-        <w:t xml:space="preserve">machines </w:t>
-      </w:r>
-      <w:r>
-        <w:t>.</w:t>
-      </w:r>
-      <w:proofErr w:type="gramEnd"/>
-      <w:r>
-        <w:t xml:space="preserve"> This information, together with the information in the allocation configuration, </w:t>
+        <w:t xml:space="preserve">In response to a loading request the service will determine how many machines are available for use at the current time, what the specifications are for each of the available machines </w:t>
+      </w:r>
+      <w:r>
+        <w:t xml:space="preserve">. This information, together with the information in the allocation configuration, </w:t>
       </w:r>
       <w:r>
         <w:t xml:space="preserve">is used to determine how many dataset applications can be started. </w:t>
@@ -1572,15 +1500,7 @@
         </w:numPr>
       </w:pPr>
       <w:r>
-        <w:t xml:space="preserve">Distribute the datasets over the available machines. If multiple datasets can be placed on </w:t>
-      </w:r>
-      <w:proofErr w:type="gramStart"/>
-      <w:r>
-        <w:t>a single machine then we assume</w:t>
-      </w:r>
-      <w:proofErr w:type="gramEnd"/>
-      <w:r>
-        <w:t xml:space="preserve"> that each dataset will only use a single</w:t>
+        <w:t>Distribute the datasets over the available machines. If multiple datasets can be placed on a single machine then we assume that each dataset will only use a single</w:t>
       </w:r>
       <w:r>
         <w:t>,</w:t>
@@ -1735,16 +1655,11 @@
       <w:r>
         <w:t xml:space="preserve">All requests for data or data manipulations from the user interface are handled by the </w:t>
       </w:r>
-      <w:proofErr w:type="gramStart"/>
       <w:r>
         <w:t xml:space="preserve">project </w:t>
       </w:r>
       <w:r>
-        <w:t xml:space="preserve"> and</w:t>
-      </w:r>
-      <w:proofErr w:type="gramEnd"/>
-      <w:r>
-        <w:t xml:space="preserve"> passed on to the respective dataset(s).</w:t>
+        <w:t xml:space="preserve"> and passed on to the respective dataset(s).</w:t>
       </w:r>
       <w:r>
         <w:t xml:space="preserve"> </w:t>
@@ -1830,15 +1745,7 @@
         <w:commentReference w:id="6"/>
       </w:r>
       <w:r>
-        <w:t xml:space="preserve">can be divided into three different parts. The first part is the relations between the different datasets. This information is stored in a Directed Acyclic Graph (DAG). The DAG will not store all the information about the </w:t>
-      </w:r>
-      <w:proofErr w:type="gramStart"/>
-      <w:r>
-        <w:t>dataset,</w:t>
-      </w:r>
-      <w:proofErr w:type="gramEnd"/>
-      <w:r>
-        <w:t xml:space="preserve"> instead it will only relate the ID numbers of the different datasets.</w:t>
+        <w:t>can be divided into three different parts. The first part is the relations between the different datasets. This information is stored in a Directed Acyclic Graph (DAG). The DAG will not store all the information about the dataset, instead it will only relate the ID numbers of the different datasets.</w:t>
       </w:r>
       <w:r>
         <w:t xml:space="preserve"> The project always has one dataset which forms the</w:t>
@@ -1906,13 +1813,8 @@
         </w:numPr>
       </w:pPr>
       <w:r>
-        <w:t xml:space="preserve">Who created the dataset, either the user or the </w:t>
-      </w:r>
-      <w:proofErr w:type="gramStart"/>
-      <w:r>
-        <w:t>system.</w:t>
-      </w:r>
-      <w:proofErr w:type="gramEnd"/>
+        <w:t>Who created the dataset, either the user or the system.</w:t>
+      </w:r>
     </w:p>
     <w:p>
       <w:pPr>
@@ -2914,11 +2816,7 @@
         </w:numPr>
       </w:pPr>
       <w:r>
-        <w:t xml:space="preserve">Contour path or surface information. </w:t>
-      </w:r>
-      <w:proofErr w:type="gramStart"/>
-      <w:r>
-        <w:t xml:space="preserve">Which can either be defined on a plane, on a surface or through an </w:t>
+        <w:t xml:space="preserve">Contour path or surface information. Which can either be defined on a plane, on a surface or through an </w:t>
       </w:r>
       <w:proofErr w:type="spellStart"/>
       <w:r>
@@ -2928,7 +2826,6 @@
       <w:r>
         <w:t>-surface.</w:t>
       </w:r>
-      <w:proofErr w:type="gramEnd"/>
     </w:p>
     <w:p>
       <w:pPr>
@@ -2995,15 +2892,7 @@
         <w:t xml:space="preserve"> In a schedule each node contains a set of data transformations which need to be invoked in sequence.  </w:t>
       </w:r>
       <w:r>
-        <w:t xml:space="preserve">This sequence can be very simple, i.e. a single transformation, or very complicated, e.g. a fluid flow solver.  In order to allow computations that involve multiple physical models </w:t>
-      </w:r>
-      <w:proofErr w:type="gramStart"/>
-      <w:r>
-        <w:t>interacting</w:t>
-      </w:r>
-      <w:proofErr w:type="gramEnd"/>
-      <w:r>
-        <w:t xml:space="preserve"> it should be possible to define</w:t>
+        <w:t>This sequence can be very simple, i.e. a single transformation, or very complicated, e.g. a fluid flow solver.  In order to allow computations that involve multiple physical models interacting it should be possible to define</w:t>
       </w:r>
       <w:r>
         <w:t xml:space="preserve"> sub-schedules where a schedule node links to another schedule.</w:t>
@@ -3014,15 +2903,7 @@
     </w:p>
     <w:p>
       <w:r>
-        <w:t xml:space="preserve">The edges </w:t>
-      </w:r>
-      <w:proofErr w:type="gramStart"/>
-      <w:r>
-        <w:t>of  the</w:t>
-      </w:r>
-      <w:proofErr w:type="gramEnd"/>
-      <w:r>
-        <w:t xml:space="preserve"> graph indicate both the order in which the nodes must be visited and </w:t>
+        <w:t xml:space="preserve">The edges of  the graph indicate both the order in which the nodes must be visited and </w:t>
       </w:r>
       <w:r>
         <w:t xml:space="preserve">what the pre- and post-conditions are for entering and leaving a node. </w:t>
@@ -3098,15 +2979,7 @@
     </w:p>
     <w:p>
       <w:r>
-        <w:t xml:space="preserve">Schedules can be defined by a generator component or by the dataset application. When a component needs to perform calculations to obtain a value for a variable it can define the schedule to achieve this. In order to do this the component can use one of two ways. The first method is by indicating which data transformations must be grouped and how they are ordered. From this information a schedule can be created. Schedules which are created by this </w:t>
-      </w:r>
-      <w:proofErr w:type="gramStart"/>
-      <w:r>
-        <w:t>'direct'  method</w:t>
-      </w:r>
-      <w:proofErr w:type="gramEnd"/>
-      <w:r>
-        <w:t xml:space="preserve"> cannot be changed because it should be assumed that the order of the different tran</w:t>
+        <w:t>Schedules can be defined by a generator component or by the dataset application. When a component needs to perform calculations to obtain a value for a variable it can define the schedule to achieve this. In order to do this the component can use one of two ways. The first method is by indicating which data transformations must be grouped and how they are ordered. From this information a schedule can be created. Schedules which are created by this 'direct'  method cannot be changed because it should be assumed that the order of the different tran</w:t>
       </w:r>
       <w:r>
         <w:t>s</w:t>
@@ -3130,15 +3003,7 @@
       </w:r>
       <w:r>
         <w:lastRenderedPageBreak/>
-        <w:t>of the schedules as the main simulation schedule. The '</w:t>
-      </w:r>
-      <w:proofErr w:type="gramStart"/>
-      <w:r>
-        <w:t>run simulation</w:t>
-      </w:r>
-      <w:proofErr w:type="gramEnd"/>
-      <w:r>
-        <w:t>' command will start the execution of this schedule.</w:t>
+        <w:t>of the schedules as the main simulation schedule. The 'run simulation' command will start the execution of this schedule.</w:t>
       </w:r>
     </w:p>
     <w:p/>
@@ -3157,15 +3022,7 @@
     </w:p>
     <w:p>
       <w:r>
-        <w:t xml:space="preserve">A schedule just stores the information necessary to describe the action order and </w:t>
-      </w:r>
-      <w:proofErr w:type="gramStart"/>
-      <w:r>
-        <w:t>dependencies,</w:t>
-      </w:r>
-      <w:proofErr w:type="gramEnd"/>
-      <w:r>
-        <w:t xml:space="preserve"> it is not capable of actually executing the different actions. </w:t>
+        <w:t xml:space="preserve">A schedule just stores the information necessary to describe the action order and dependencies, it is not capable of actually executing the different actions. </w:t>
       </w:r>
       <w:r>
         <w:t>The actual execution is done by a schedule executor</w:t>
@@ -3177,11 +3034,7 @@
     <w:p/>
     <w:p>
       <w:r>
-        <w:t xml:space="preserve">When executing a schedule the schedule executor first locks the schedule and all the components in the dataset. This prevents any component from making breaking changes to the schedule. </w:t>
-      </w:r>
-      <w:proofErr w:type="gramStart"/>
-      <w:r>
-        <w:t xml:space="preserve">Once the lock has been taken out the executor starts executing the schedule at the </w:t>
+        <w:t xml:space="preserve">When executing a schedule the schedule executor first locks the schedule and all the components in the dataset. This prevents any component from making breaking changes to the schedule. Once the lock has been taken out the executor starts executing the schedule at the </w:t>
       </w:r>
       <w:commentRangeStart w:id="13"/>
       <w:r>
@@ -3195,11 +3048,7 @@
         <w:commentReference w:id="13"/>
       </w:r>
       <w:r>
-        <w:t>.</w:t>
-      </w:r>
-      <w:proofErr w:type="gramEnd"/>
-      <w:r>
-        <w:t xml:space="preserve"> During a schedule run the execution can be stopped in several different modes:</w:t>
+        <w:t>. During a schedule run the execution can be stopped in several different modes:</w:t>
       </w:r>
     </w:p>
     <w:p>
@@ -3249,15 +3098,7 @@
     </w:p>
     <w:p>
       <w:r>
-        <w:t xml:space="preserve">Note that stopping and </w:t>
-      </w:r>
-      <w:proofErr w:type="gramStart"/>
-      <w:r>
-        <w:t>pausing</w:t>
-      </w:r>
-      <w:proofErr w:type="gramEnd"/>
-      <w:r>
-        <w:t xml:space="preserve"> the schedule execution is in fact the same thing. The only difference is whether the schedule execution is started from the point where execution was stopped or from the beginning.</w:t>
+        <w:t>Note that stopping and pausing the schedule execution is in fact the same thing. The only difference is whether the schedule execution is started from the point where execution was stopped or from the beginning.</w:t>
       </w:r>
     </w:p>
     <w:p>
@@ -3404,11 +3245,29 @@
     </w:p>
     <w:p>
       <w:r>
-        <w:t xml:space="preserve">All modelling functionality in the Apollo application is provided by plug-ins. Each plug-in defines one or more components which provide the system with some sort of capability. In general a component </w:t>
+        <w:t xml:space="preserve">All modelling functionality in the Apollo application is provided by plug-ins. Each plug-in defines one or more components which provide the system with some sort of capability. </w:t>
+      </w:r>
+      <w:r>
+        <w:t xml:space="preserve">In order to use a plug-in </w:t>
       </w:r>
       <w:r>
         <w:lastRenderedPageBreak/>
-        <w:t xml:space="preserve">will be a collection of one or more </w:t>
+        <w:t>the user can deploy it in a special location that is searched by the application when it starts. Plug-in detection is only done on start-up to reduce complexities.</w:t>
+      </w:r>
+    </w:p>
+    <w:p/>
+    <w:p>
+      <w:r>
+        <w:t>A</w:t>
+      </w:r>
+      <w:r>
+        <w:t xml:space="preserve"> component </w:t>
+      </w:r>
+      <w:r>
+        <w:t>is defined as a coll</w:t>
+      </w:r>
+      <w:r>
+        <w:t xml:space="preserve">ection of one or more </w:t>
       </w:r>
       <w:commentRangeStart w:id="15"/>
       <w:r>
@@ -3422,101 +3281,133 @@
         <w:commentReference w:id="15"/>
       </w:r>
       <w:r>
-        <w:t>which are required to function. The work a component performs can either be small, e.g. calculating a variable value from another value, or large, e.g. performing a fluid flow simulation.</w:t>
-      </w:r>
-    </w:p>
-    <w:p>
-      <w:r>
-        <w:t xml:space="preserve">Component s can be either data storage components, data generation components or visualization components. Only the data generation components and the visualization components can be used in a schedule. Each component can therefore define one or more actions or conditions that can be attached to the schedule nodes. </w:t>
-      </w:r>
-    </w:p>
-    <w:p/>
-    <w:p>
-      <w:r>
-        <w:t xml:space="preserve">In order to do their work components may need to be linked to other components, e.g. a flow solver component may need a mesh component.  </w:t>
-      </w:r>
-      <w:r>
-        <w:t>D</w:t>
-      </w:r>
-      <w:r>
-        <w:t>ifferent kinds of links are known to Apollo:</w:t>
-      </w:r>
-    </w:p>
-    <w:p>
-      <w:pPr>
-        <w:pStyle w:val="ListParagraph"/>
-        <w:numPr>
-          <w:ilvl w:val="0"/>
-          <w:numId w:val="34"/>
-        </w:numPr>
-      </w:pPr>
-      <w:r>
-        <w:t>Construction links: This</w:t>
-      </w:r>
-      <w:r>
-        <w:t xml:space="preserve"> </w:t>
-      </w:r>
-      <w:r>
-        <w:t>allows one component to create another component</w:t>
-      </w:r>
-      <w:r>
-        <w:t>, e.g. a mesh component creates mesh elements.</w:t>
-      </w:r>
-    </w:p>
-    <w:p>
-      <w:pPr>
-        <w:pStyle w:val="ListParagraph"/>
-        <w:numPr>
-          <w:ilvl w:val="0"/>
-          <w:numId w:val="34"/>
-        </w:numPr>
-      </w:pPr>
-      <w:r>
-        <w:t>Data hierarchy links: Hereby the data of one component depends, not necessarily directly, on the data of another component, e.g. a mesh depends on the geometry</w:t>
-      </w:r>
-    </w:p>
-    <w:p>
-      <w:pPr>
-        <w:pStyle w:val="ListParagraph"/>
-        <w:numPr>
-          <w:ilvl w:val="0"/>
-          <w:numId w:val="34"/>
-        </w:numPr>
-      </w:pPr>
-      <w:proofErr w:type="spellStart"/>
-      <w:r>
-        <w:t>Coworker</w:t>
-      </w:r>
-      <w:proofErr w:type="spellEnd"/>
-      <w:r>
-        <w:t xml:space="preserve"> links: This allows one component to depend on another component, e.g. a flow solver depends on the mesh for data storage.</w:t>
-      </w:r>
-    </w:p>
-    <w:p>
-      <w:pPr>
-        <w:pStyle w:val="ListParagraph"/>
-        <w:numPr>
-          <w:ilvl w:val="0"/>
-          <w:numId w:val="34"/>
-        </w:numPr>
-      </w:pPr>
-      <w:r>
-        <w:t>Facade links: This allows one component to form a facade for several other components, thereby shielding the 'user' from the complexity of the different sub-components, e.g. any type of solver or other high level component.</w:t>
-      </w:r>
-    </w:p>
-    <w:p>
-      <w:r>
-        <w:t xml:space="preserve">Components are always immutable with respect to their links. </w:t>
-      </w:r>
-      <w:proofErr w:type="gramStart"/>
-      <w:r>
-        <w:t>If a link needs to be changed then the components will have to be replaced.</w:t>
-      </w:r>
-      <w:proofErr w:type="gramEnd"/>
-      <w:r>
-        <w:t xml:space="preserve"> This simplifies the behaviour of the components while they are performing their respective jobs. </w:t>
-      </w:r>
-    </w:p>
+        <w:t xml:space="preserve">which provide some kind of useful capability to the application. </w:t>
+      </w:r>
+      <w:r>
+        <w:t>The component definition forms a template which defines how the different classes should be instantiated, which objects should be connected to which other objects, which methods form action executors or condition evaluators etc. etc.. The component template also provides the meta-data describing the component.</w:t>
+      </w:r>
+    </w:p>
+    <w:p/>
+    <w:p>
+      <w:r>
+        <w:t>Components can be divided into several groups:</w:t>
+      </w:r>
+    </w:p>
+    <w:p>
+      <w:pPr>
+        <w:pStyle w:val="ListParagraph"/>
+        <w:numPr>
+          <w:ilvl w:val="0"/>
+          <w:numId w:val="37"/>
+        </w:numPr>
+      </w:pPr>
+      <w:r>
+        <w:rPr>
+          <w:b/>
+        </w:rPr>
+        <w:t>Data storage components</w:t>
+      </w:r>
+      <w:r>
+        <w:t xml:space="preserve"> - These components will usually be implemented as one or more classes that provide the storage of the data. Examples of this kind of component are geometry and meshes.</w:t>
+      </w:r>
+    </w:p>
+    <w:p>
+      <w:pPr>
+        <w:pStyle w:val="ListParagraph"/>
+        <w:numPr>
+          <w:ilvl w:val="0"/>
+          <w:numId w:val="37"/>
+        </w:numPr>
+      </w:pPr>
+      <w:r>
+        <w:rPr>
+          <w:b/>
+        </w:rPr>
+        <w:t>Transformation components</w:t>
+      </w:r>
+      <w:r>
+        <w:t xml:space="preserve"> - These components will usually be implemented as functions which transform one type of data into another type of data. The transformation component does not store any data itself, other than the configuration values for the transformation. Examples of this kind of component are solvers, visualization algorithms.</w:t>
+      </w:r>
+    </w:p>
+    <w:p/>
+    <w:p>
+      <w:r>
+        <w:t>Components are created by creating instances of the classes and connecting them according to the mapping defined by the component template. None of the objects in the component are ever shared outside of the component (at least not by the application, object internal code may obviously share information outside our control). The component may request that instances of external types, i.e. types external to the component plug-in, are provided to complete the object graph. Similar to internal types instances of the external types are never shared outside of the component.</w:t>
+      </w:r>
+    </w:p>
+    <w:p/>
+    <w:p>
+      <w:r>
+        <w:t>OBJECT CREATION?</w:t>
+      </w:r>
+    </w:p>
+    <w:p>
+      <w:r>
+        <w:t>* DIRECT</w:t>
+      </w:r>
+    </w:p>
+    <w:p>
+      <w:r>
+        <w:t>* THROUGH PARENT</w:t>
+      </w:r>
+    </w:p>
+    <w:p>
+      <w:r>
+        <w:t>* THROUGH 3RD PARTY</w:t>
+      </w:r>
+    </w:p>
+    <w:p/>
+    <w:p>
+      <w:r>
+        <w:t xml:space="preserve">Components can also be connected to other components. Unlike internal  objects references between components can be shared. </w:t>
+      </w:r>
+    </w:p>
+    <w:p/>
+    <w:p>
+      <w:r>
+        <w:t>TRANSFORMATION FUNCTIONS MAY HAVE COWORKERS, BUT THE DATA STORAGE IS NEVER COWORKER(?). MAYBE TRANSFORMATION FUNCTION IS DEFINED BY TEMPLATE?</w:t>
+      </w:r>
+    </w:p>
+    <w:p/>
+    <w:p>
+      <w:r>
+        <w:t>COWORKERS CAN BE 'INPUT', 'OUTPUT' OR NEUTRAL(?)</w:t>
+      </w:r>
+    </w:p>
+    <w:p/>
+    <w:p/>
+    <w:p/>
+    <w:p>
+      <w:r>
+        <w:t xml:space="preserve">Components are always immutable with respect to their links. If a link needs to be changed then the components will have to be replaced. This simplifies the behaviour of the components while they are performing their respective jobs. </w:t>
+      </w:r>
+    </w:p>
+    <w:p/>
+    <w:p/>
+    <w:p>
+      <w:r>
+        <w:t>COWORKERS ARE SELECTED BASED ON A TYPE AND AN OPTIONAL SET OF SELECTION CRITERIA</w:t>
+      </w:r>
+    </w:p>
+    <w:p/>
+    <w:p>
+      <w:r>
+        <w:t>ALLOW SPECIFYING OF 'PRESENCE' OF FUNCTIONS / OBJECTS?? --&gt; ALLOWS 'LINKING' OF AUTOMATIC UPDATES (E.G. GEOMETRY UPDATES BASED ON CALCULATION OUTPUT</w:t>
+      </w:r>
+    </w:p>
+    <w:p/>
+    <w:p>
+      <w:r>
+        <w:lastRenderedPageBreak/>
+        <w:t xml:space="preserve">TEMPLATE CAN INDENTIFY SECTIONS WHERE WE ADD EXTERNALLY CREATED OBJECTS (I.E. OBJECTS WHICH AREN'T DIRECTLY DEFINED BY THE TEMPLATE). THESE OBJECTS ARE NEVER SHARED WITH OTHER COMPONENTS / INSTANCES OF THE TEMPLATE. </w:t>
+      </w:r>
+    </w:p>
+    <w:p>
+      <w:r>
+        <w:t>TEMPLATES CAN ALSO BE CONNECTED TO OTHER TEMPLATES, THOSE CONNECTIONS CAN BE SHARED AMONGST TEMPLATES.</w:t>
+      </w:r>
+    </w:p>
+    <w:p/>
     <w:p/>
     <w:p>
       <w:r>
@@ -3532,6 +3423,36 @@
         <w:t xml:space="preserve">displaying the property values to the user and allowing them to alter these. </w:t>
       </w:r>
     </w:p>
+    <w:p/>
+    <w:p>
+      <w:r>
+        <w:t>ALLOW GROUPING OF PROPERTIES &amp; EVENTS INTO CATEGORIES. CATEGORY IS A META-DATA ELEMENT (WHICH DESCRIBES WHAT THE GROUP DOES / MEANS ETC.)</w:t>
+      </w:r>
+    </w:p>
+    <w:p/>
+    <w:p>
+      <w:r>
+        <w:t>STATE STORAGE --&gt; ONLY DATA COMPONENTS STORE STATE. PROVIDE STATE STORAGE COMPONENTS IF SO REEQUIRED.</w:t>
+      </w:r>
+    </w:p>
+    <w:p/>
+    <w:p/>
+    <w:p>
+      <w:r>
+        <w:t>DATA STORAGE IS KEPT ALIVE FOR AS LONG AS THE DATASET IS ALIVE. ALSO PERSISTED IF SO DESIRED.</w:t>
+      </w:r>
+    </w:p>
+    <w:p>
+      <w:r>
+        <w:t>TRANSFORMATION FUNCTIONS ARE DESTROYED AFTER USE.</w:t>
+      </w:r>
+    </w:p>
+    <w:p/>
+    <w:p/>
+    <w:p/>
+    <w:p/>
+    <w:p/>
+    <w:p/>
     <w:p>
       <w:pPr>
         <w:pStyle w:val="Heading2"/>
@@ -3561,15 +3482,7 @@
     </w:p>
     <w:p>
       <w:r>
-        <w:t xml:space="preserve">Besides storing the differential changes due to the </w:t>
-      </w:r>
-      <w:proofErr w:type="gramStart"/>
-      <w:r>
-        <w:t>users</w:t>
-      </w:r>
-      <w:proofErr w:type="gramEnd"/>
-      <w:r>
-        <w:t xml:space="preserve"> actions in the timeline service the project will also provide the capability to store the results of schedule executions at certain points. This allows the project to revert back to a point in the schedule execution. The capability to revert back to a certain stage in the schedule execution can be convenient for cases where:</w:t>
+        <w:t>Besides storing the differential changes due to the users actions in the timeline service the project will also provide the capability to store the results of schedule executions at certain points. This allows the project to revert back to a point in the schedule execution. The capability to revert back to a certain stage in the schedule execution can be convenient for cases where:</w:t>
       </w:r>
     </w:p>
     <w:p>
@@ -3700,12 +3613,10 @@
         <w:annotationRef/>
       </w:r>
       <w:proofErr w:type="spellStart"/>
-      <w:proofErr w:type="gramStart"/>
       <w:r>
         <w:t>gzip</w:t>
       </w:r>
       <w:proofErr w:type="spellEnd"/>
-      <w:proofErr w:type="gramEnd"/>
       <w:r>
         <w:t xml:space="preserve"> is pretty quick (generally considered a win for HTTP) – would be nice if WCF could do that transparently... </w:t>
       </w:r>
@@ -3823,13 +3734,8 @@
         <w:annotationRef/>
       </w:r>
       <w:r>
-        <w:t xml:space="preserve">While this will reduce storage demands it will make synchronisation a whole lot harder. Then again, by only storing changes you can make changes in a parent that are reflected in a child. Maybe we should allow a child to load data directly from the parent persistence location? Probably not a good idea if the parent is </w:t>
-      </w:r>
-      <w:proofErr w:type="gramStart"/>
-      <w:r>
-        <w:t>loaded ...</w:t>
-      </w:r>
-      <w:proofErr w:type="gramEnd"/>
+        <w:t>While this will reduce storage demands it will make synchronisation a whole lot harder. Then again, by only storing changes you can make changes in a parent that are reflected in a child. Maybe we should allow a child to load data directly from the parent persistence location? Probably not a good idea if the parent is loaded ...</w:t>
+      </w:r>
     </w:p>
   </w:comment>
   <w:comment w:id="11" w:author="Petrik" w:date="2010-09-23T23:43:00Z" w:initials="P">
@@ -3884,13 +3790,8 @@
         <w:annotationRef/>
       </w:r>
       <w:r>
-        <w:t>Schedules are only ever run from beginning to end. It is not possible to run only part of a schedule. This is so that all initializing actions are taken in the correct order etc</w:t>
-      </w:r>
-      <w:proofErr w:type="gramStart"/>
-      <w:r>
-        <w:t>..</w:t>
-      </w:r>
-      <w:proofErr w:type="gramEnd"/>
+        <w:t>Schedules are only ever run from beginning to end. It is not possible to run only part of a schedule. This is so that all initializing actions are taken in the correct order etc..</w:t>
+      </w:r>
     </w:p>
   </w:comment>
   <w:comment w:id="14" w:author="Peter Ebden" w:date="2010-11-08T12:40:00Z" w:initials="PCE">
@@ -5079,6 +4980,232 @@
     </w:lvl>
   </w:abstractNum>
   <w:abstractNum w:abstractNumId="10">
+    <w:nsid w:val="249062FB"/>
+    <w:multiLevelType w:val="hybridMultilevel"/>
+    <w:tmpl w:val="1DFEDCA4"/>
+    <w:lvl w:ilvl="0" w:tplc="14090001">
+      <w:start w:val="1"/>
+      <w:numFmt w:val="bullet"/>
+      <w:lvlText w:val=""/>
+      <w:lvlJc w:val="left"/>
+      <w:pPr>
+        <w:ind w:left="720" w:hanging="360"/>
+      </w:pPr>
+      <w:rPr>
+        <w:rFonts w:ascii="Symbol" w:hAnsi="Symbol" w:hint="default"/>
+      </w:rPr>
+    </w:lvl>
+    <w:lvl w:ilvl="1" w:tplc="14090003" w:tentative="1">
+      <w:start w:val="1"/>
+      <w:numFmt w:val="bullet"/>
+      <w:lvlText w:val="o"/>
+      <w:lvlJc w:val="left"/>
+      <w:pPr>
+        <w:ind w:left="1440" w:hanging="360"/>
+      </w:pPr>
+      <w:rPr>
+        <w:rFonts w:ascii="Courier New" w:hAnsi="Courier New" w:cs="Courier New" w:hint="default"/>
+      </w:rPr>
+    </w:lvl>
+    <w:lvl w:ilvl="2" w:tplc="14090005" w:tentative="1">
+      <w:start w:val="1"/>
+      <w:numFmt w:val="bullet"/>
+      <w:lvlText w:val=""/>
+      <w:lvlJc w:val="left"/>
+      <w:pPr>
+        <w:ind w:left="2160" w:hanging="360"/>
+      </w:pPr>
+      <w:rPr>
+        <w:rFonts w:ascii="Wingdings" w:hAnsi="Wingdings" w:hint="default"/>
+      </w:rPr>
+    </w:lvl>
+    <w:lvl w:ilvl="3" w:tplc="14090001" w:tentative="1">
+      <w:start w:val="1"/>
+      <w:numFmt w:val="bullet"/>
+      <w:lvlText w:val=""/>
+      <w:lvlJc w:val="left"/>
+      <w:pPr>
+        <w:ind w:left="2880" w:hanging="360"/>
+      </w:pPr>
+      <w:rPr>
+        <w:rFonts w:ascii="Symbol" w:hAnsi="Symbol" w:hint="default"/>
+      </w:rPr>
+    </w:lvl>
+    <w:lvl w:ilvl="4" w:tplc="14090003" w:tentative="1">
+      <w:start w:val="1"/>
+      <w:numFmt w:val="bullet"/>
+      <w:lvlText w:val="o"/>
+      <w:lvlJc w:val="left"/>
+      <w:pPr>
+        <w:ind w:left="3600" w:hanging="360"/>
+      </w:pPr>
+      <w:rPr>
+        <w:rFonts w:ascii="Courier New" w:hAnsi="Courier New" w:cs="Courier New" w:hint="default"/>
+      </w:rPr>
+    </w:lvl>
+    <w:lvl w:ilvl="5" w:tplc="14090005" w:tentative="1">
+      <w:start w:val="1"/>
+      <w:numFmt w:val="bullet"/>
+      <w:lvlText w:val=""/>
+      <w:lvlJc w:val="left"/>
+      <w:pPr>
+        <w:ind w:left="4320" w:hanging="360"/>
+      </w:pPr>
+      <w:rPr>
+        <w:rFonts w:ascii="Wingdings" w:hAnsi="Wingdings" w:hint="default"/>
+      </w:rPr>
+    </w:lvl>
+    <w:lvl w:ilvl="6" w:tplc="14090001" w:tentative="1">
+      <w:start w:val="1"/>
+      <w:numFmt w:val="bullet"/>
+      <w:lvlText w:val=""/>
+      <w:lvlJc w:val="left"/>
+      <w:pPr>
+        <w:ind w:left="5040" w:hanging="360"/>
+      </w:pPr>
+      <w:rPr>
+        <w:rFonts w:ascii="Symbol" w:hAnsi="Symbol" w:hint="default"/>
+      </w:rPr>
+    </w:lvl>
+    <w:lvl w:ilvl="7" w:tplc="14090003" w:tentative="1">
+      <w:start w:val="1"/>
+      <w:numFmt w:val="bullet"/>
+      <w:lvlText w:val="o"/>
+      <w:lvlJc w:val="left"/>
+      <w:pPr>
+        <w:ind w:left="5760" w:hanging="360"/>
+      </w:pPr>
+      <w:rPr>
+        <w:rFonts w:ascii="Courier New" w:hAnsi="Courier New" w:cs="Courier New" w:hint="default"/>
+      </w:rPr>
+    </w:lvl>
+    <w:lvl w:ilvl="8" w:tplc="14090005" w:tentative="1">
+      <w:start w:val="1"/>
+      <w:numFmt w:val="bullet"/>
+      <w:lvlText w:val=""/>
+      <w:lvlJc w:val="left"/>
+      <w:pPr>
+        <w:ind w:left="6480" w:hanging="360"/>
+      </w:pPr>
+      <w:rPr>
+        <w:rFonts w:ascii="Wingdings" w:hAnsi="Wingdings" w:hint="default"/>
+      </w:rPr>
+    </w:lvl>
+  </w:abstractNum>
+  <w:abstractNum w:abstractNumId="11">
+    <w:nsid w:val="2D985281"/>
+    <w:multiLevelType w:val="hybridMultilevel"/>
+    <w:tmpl w:val="CA2EFF3C"/>
+    <w:lvl w:ilvl="0" w:tplc="14090001">
+      <w:start w:val="1"/>
+      <w:numFmt w:val="bullet"/>
+      <w:lvlText w:val=""/>
+      <w:lvlJc w:val="left"/>
+      <w:pPr>
+        <w:ind w:left="750" w:hanging="360"/>
+      </w:pPr>
+      <w:rPr>
+        <w:rFonts w:ascii="Symbol" w:hAnsi="Symbol" w:hint="default"/>
+      </w:rPr>
+    </w:lvl>
+    <w:lvl w:ilvl="1" w:tplc="14090003" w:tentative="1">
+      <w:start w:val="1"/>
+      <w:numFmt w:val="bullet"/>
+      <w:lvlText w:val="o"/>
+      <w:lvlJc w:val="left"/>
+      <w:pPr>
+        <w:ind w:left="1470" w:hanging="360"/>
+      </w:pPr>
+      <w:rPr>
+        <w:rFonts w:ascii="Courier New" w:hAnsi="Courier New" w:cs="Courier New" w:hint="default"/>
+      </w:rPr>
+    </w:lvl>
+    <w:lvl w:ilvl="2" w:tplc="14090005" w:tentative="1">
+      <w:start w:val="1"/>
+      <w:numFmt w:val="bullet"/>
+      <w:lvlText w:val=""/>
+      <w:lvlJc w:val="left"/>
+      <w:pPr>
+        <w:ind w:left="2190" w:hanging="360"/>
+      </w:pPr>
+      <w:rPr>
+        <w:rFonts w:ascii="Wingdings" w:hAnsi="Wingdings" w:hint="default"/>
+      </w:rPr>
+    </w:lvl>
+    <w:lvl w:ilvl="3" w:tplc="14090001" w:tentative="1">
+      <w:start w:val="1"/>
+      <w:numFmt w:val="bullet"/>
+      <w:lvlText w:val=""/>
+      <w:lvlJc w:val="left"/>
+      <w:pPr>
+        <w:ind w:left="2910" w:hanging="360"/>
+      </w:pPr>
+      <w:rPr>
+        <w:rFonts w:ascii="Symbol" w:hAnsi="Symbol" w:hint="default"/>
+      </w:rPr>
+    </w:lvl>
+    <w:lvl w:ilvl="4" w:tplc="14090003" w:tentative="1">
+      <w:start w:val="1"/>
+      <w:numFmt w:val="bullet"/>
+      <w:lvlText w:val="o"/>
+      <w:lvlJc w:val="left"/>
+      <w:pPr>
+        <w:ind w:left="3630" w:hanging="360"/>
+      </w:pPr>
+      <w:rPr>
+        <w:rFonts w:ascii="Courier New" w:hAnsi="Courier New" w:cs="Courier New" w:hint="default"/>
+      </w:rPr>
+    </w:lvl>
+    <w:lvl w:ilvl="5" w:tplc="14090005" w:tentative="1">
+      <w:start w:val="1"/>
+      <w:numFmt w:val="bullet"/>
+      <w:lvlText w:val=""/>
+      <w:lvlJc w:val="left"/>
+      <w:pPr>
+        <w:ind w:left="4350" w:hanging="360"/>
+      </w:pPr>
+      <w:rPr>
+        <w:rFonts w:ascii="Wingdings" w:hAnsi="Wingdings" w:hint="default"/>
+      </w:rPr>
+    </w:lvl>
+    <w:lvl w:ilvl="6" w:tplc="14090001" w:tentative="1">
+      <w:start w:val="1"/>
+      <w:numFmt w:val="bullet"/>
+      <w:lvlText w:val=""/>
+      <w:lvlJc w:val="left"/>
+      <w:pPr>
+        <w:ind w:left="5070" w:hanging="360"/>
+      </w:pPr>
+      <w:rPr>
+        <w:rFonts w:ascii="Symbol" w:hAnsi="Symbol" w:hint="default"/>
+      </w:rPr>
+    </w:lvl>
+    <w:lvl w:ilvl="7" w:tplc="14090003" w:tentative="1">
+      <w:start w:val="1"/>
+      <w:numFmt w:val="bullet"/>
+      <w:lvlText w:val="o"/>
+      <w:lvlJc w:val="left"/>
+      <w:pPr>
+        <w:ind w:left="5790" w:hanging="360"/>
+      </w:pPr>
+      <w:rPr>
+        <w:rFonts w:ascii="Courier New" w:hAnsi="Courier New" w:cs="Courier New" w:hint="default"/>
+      </w:rPr>
+    </w:lvl>
+    <w:lvl w:ilvl="8" w:tplc="14090005" w:tentative="1">
+      <w:start w:val="1"/>
+      <w:numFmt w:val="bullet"/>
+      <w:lvlText w:val=""/>
+      <w:lvlJc w:val="left"/>
+      <w:pPr>
+        <w:ind w:left="6510" w:hanging="360"/>
+      </w:pPr>
+      <w:rPr>
+        <w:rFonts w:ascii="Wingdings" w:hAnsi="Wingdings" w:hint="default"/>
+      </w:rPr>
+    </w:lvl>
+  </w:abstractNum>
+  <w:abstractNum w:abstractNumId="12">
     <w:nsid w:val="31496879"/>
     <w:multiLevelType w:val="hybridMultilevel"/>
     <w:tmpl w:val="89F6185A"/>
@@ -5191,7 +5318,7 @@
       </w:rPr>
     </w:lvl>
   </w:abstractNum>
-  <w:abstractNum w:abstractNumId="11">
+  <w:abstractNum w:abstractNumId="13">
     <w:nsid w:val="35734E29"/>
     <w:multiLevelType w:val="hybridMultilevel"/>
     <w:tmpl w:val="6158CC9C"/>
@@ -5304,7 +5431,7 @@
       </w:rPr>
     </w:lvl>
   </w:abstractNum>
-  <w:abstractNum w:abstractNumId="12">
+  <w:abstractNum w:abstractNumId="14">
     <w:nsid w:val="369D52CE"/>
     <w:multiLevelType w:val="hybridMultilevel"/>
     <w:tmpl w:val="F5F2CAC2"/>
@@ -5416,7 +5543,7 @@
       </w:rPr>
     </w:lvl>
   </w:abstractNum>
-  <w:abstractNum w:abstractNumId="13">
+  <w:abstractNum w:abstractNumId="15">
     <w:nsid w:val="3BA14CDD"/>
     <w:multiLevelType w:val="hybridMultilevel"/>
     <w:tmpl w:val="4294A478"/>
@@ -5528,7 +5655,7 @@
       </w:rPr>
     </w:lvl>
   </w:abstractNum>
-  <w:abstractNum w:abstractNumId="14">
+  <w:abstractNum w:abstractNumId="16">
     <w:nsid w:val="439D2CE6"/>
     <w:multiLevelType w:val="hybridMultilevel"/>
     <w:tmpl w:val="7F2C5EF6"/>
@@ -5641,7 +5768,7 @@
       </w:rPr>
     </w:lvl>
   </w:abstractNum>
-  <w:abstractNum w:abstractNumId="15">
+  <w:abstractNum w:abstractNumId="17">
     <w:nsid w:val="442E6B23"/>
     <w:multiLevelType w:val="hybridMultilevel"/>
     <w:tmpl w:val="BBCAD2A4"/>
@@ -5754,7 +5881,7 @@
       </w:rPr>
     </w:lvl>
   </w:abstractNum>
-  <w:abstractNum w:abstractNumId="16">
+  <w:abstractNum w:abstractNumId="18">
     <w:nsid w:val="46E62191"/>
     <w:multiLevelType w:val="hybridMultilevel"/>
     <w:tmpl w:val="E68C07D8"/>
@@ -5867,7 +5994,7 @@
       </w:rPr>
     </w:lvl>
   </w:abstractNum>
-  <w:abstractNum w:abstractNumId="17">
+  <w:abstractNum w:abstractNumId="19">
     <w:nsid w:val="4E375775"/>
     <w:multiLevelType w:val="hybridMultilevel"/>
     <w:tmpl w:val="EF66AF76"/>
@@ -5980,7 +6107,7 @@
       </w:rPr>
     </w:lvl>
   </w:abstractNum>
-  <w:abstractNum w:abstractNumId="18">
+  <w:abstractNum w:abstractNumId="20">
     <w:nsid w:val="4F3E30F0"/>
     <w:multiLevelType w:val="hybridMultilevel"/>
     <w:tmpl w:val="47C82EC4"/>
@@ -6093,7 +6220,7 @@
       </w:rPr>
     </w:lvl>
   </w:abstractNum>
-  <w:abstractNum w:abstractNumId="19">
+  <w:abstractNum w:abstractNumId="21">
     <w:nsid w:val="54005DA5"/>
     <w:multiLevelType w:val="hybridMultilevel"/>
     <w:tmpl w:val="7576A6DC"/>
@@ -6206,7 +6333,7 @@
       </w:rPr>
     </w:lvl>
   </w:abstractNum>
-  <w:abstractNum w:abstractNumId="20">
+  <w:abstractNum w:abstractNumId="22">
     <w:nsid w:val="56BC3F14"/>
     <w:multiLevelType w:val="hybridMultilevel"/>
     <w:tmpl w:val="59F69728"/>
@@ -6319,7 +6446,7 @@
       </w:rPr>
     </w:lvl>
   </w:abstractNum>
-  <w:abstractNum w:abstractNumId="21">
+  <w:abstractNum w:abstractNumId="23">
     <w:nsid w:val="57DA1A65"/>
     <w:multiLevelType w:val="hybridMultilevel"/>
     <w:tmpl w:val="BB6EE2E0"/>
@@ -6432,7 +6559,7 @@
       </w:rPr>
     </w:lvl>
   </w:abstractNum>
-  <w:abstractNum w:abstractNumId="22">
+  <w:abstractNum w:abstractNumId="24">
     <w:nsid w:val="59640E87"/>
     <w:multiLevelType w:val="hybridMultilevel"/>
     <w:tmpl w:val="2572E0DC"/>
@@ -6545,7 +6672,7 @@
       </w:rPr>
     </w:lvl>
   </w:abstractNum>
-  <w:abstractNum w:abstractNumId="23">
+  <w:abstractNum w:abstractNumId="25">
     <w:nsid w:val="5AFD7668"/>
     <w:multiLevelType w:val="hybridMultilevel"/>
     <w:tmpl w:val="9CFCE95E"/>
@@ -6658,7 +6785,7 @@
       </w:rPr>
     </w:lvl>
   </w:abstractNum>
-  <w:abstractNum w:abstractNumId="24">
+  <w:abstractNum w:abstractNumId="26">
     <w:nsid w:val="69A1142F"/>
     <w:multiLevelType w:val="hybridMultilevel"/>
     <w:tmpl w:val="15966576"/>
@@ -6771,7 +6898,7 @@
       </w:rPr>
     </w:lvl>
   </w:abstractNum>
-  <w:abstractNum w:abstractNumId="25">
+  <w:abstractNum w:abstractNumId="27">
     <w:nsid w:val="6CF41A2C"/>
     <w:multiLevelType w:val="hybridMultilevel"/>
     <w:tmpl w:val="A3849040"/>
@@ -6884,7 +7011,7 @@
       </w:rPr>
     </w:lvl>
   </w:abstractNum>
-  <w:abstractNum w:abstractNumId="26">
+  <w:abstractNum w:abstractNumId="28">
     <w:nsid w:val="6D9C4B64"/>
     <w:multiLevelType w:val="hybridMultilevel"/>
     <w:tmpl w:val="F90C0E60"/>
@@ -6997,7 +7124,7 @@
       </w:rPr>
     </w:lvl>
   </w:abstractNum>
-  <w:abstractNum w:abstractNumId="27">
+  <w:abstractNum w:abstractNumId="29">
     <w:nsid w:val="743E32D2"/>
     <w:multiLevelType w:val="hybridMultilevel"/>
     <w:tmpl w:val="9F6C91F2"/>
@@ -7110,7 +7237,7 @@
       </w:rPr>
     </w:lvl>
   </w:abstractNum>
-  <w:abstractNum w:abstractNumId="28">
+  <w:abstractNum w:abstractNumId="30">
     <w:nsid w:val="74DF5141"/>
     <w:multiLevelType w:val="hybridMultilevel"/>
     <w:tmpl w:val="EC46D10C"/>
@@ -7223,7 +7350,7 @@
       </w:rPr>
     </w:lvl>
   </w:abstractNum>
-  <w:abstractNum w:abstractNumId="29">
+  <w:abstractNum w:abstractNumId="31">
     <w:nsid w:val="765E5837"/>
     <w:multiLevelType w:val="hybridMultilevel"/>
     <w:tmpl w:val="0ECCF06A"/>
@@ -7336,7 +7463,7 @@
       </w:rPr>
     </w:lvl>
   </w:abstractNum>
-  <w:abstractNum w:abstractNumId="30">
+  <w:abstractNum w:abstractNumId="32">
     <w:nsid w:val="76851B4E"/>
     <w:multiLevelType w:val="hybridMultilevel"/>
     <w:tmpl w:val="70ACD754"/>
@@ -7449,7 +7576,7 @@
       </w:rPr>
     </w:lvl>
   </w:abstractNum>
-  <w:abstractNum w:abstractNumId="31">
+  <w:abstractNum w:abstractNumId="33">
     <w:nsid w:val="7BA95243"/>
     <w:multiLevelType w:val="hybridMultilevel"/>
     <w:tmpl w:val="514A0EB8"/>
@@ -7562,7 +7689,7 @@
       </w:rPr>
     </w:lvl>
   </w:abstractNum>
-  <w:abstractNum w:abstractNumId="32">
+  <w:abstractNum w:abstractNumId="34">
     <w:nsid w:val="7CBD25D2"/>
     <w:multiLevelType w:val="hybridMultilevel"/>
     <w:tmpl w:val="59D257AC"/>
@@ -7648,7 +7775,7 @@
       </w:pPr>
     </w:lvl>
   </w:abstractNum>
-  <w:abstractNum w:abstractNumId="33">
+  <w:abstractNum w:abstractNumId="35">
     <w:nsid w:val="7ECA5ACD"/>
     <w:multiLevelType w:val="hybridMultilevel"/>
     <w:tmpl w:val="7AC66FF6"/>
@@ -7761,7 +7888,7 @@
       </w:rPr>
     </w:lvl>
   </w:abstractNum>
-  <w:abstractNum w:abstractNumId="34">
+  <w:abstractNum w:abstractNumId="36">
     <w:nsid w:val="7F5E7CF6"/>
     <w:multiLevelType w:val="hybridMultilevel"/>
     <w:tmpl w:val="89FAD74E"/>
@@ -7875,43 +8002,43 @@
     </w:lvl>
   </w:abstractNum>
   <w:num w:numId="1">
-    <w:abstractNumId w:val="13"/>
+    <w:abstractNumId w:val="15"/>
   </w:num>
   <w:num w:numId="2">
-    <w:abstractNumId w:val="12"/>
+    <w:abstractNumId w:val="14"/>
   </w:num>
   <w:num w:numId="3">
     <w:abstractNumId w:val="7"/>
   </w:num>
   <w:num w:numId="4">
-    <w:abstractNumId w:val="19"/>
+    <w:abstractNumId w:val="21"/>
   </w:num>
   <w:num w:numId="5">
-    <w:abstractNumId w:val="28"/>
+    <w:abstractNumId w:val="30"/>
   </w:num>
   <w:num w:numId="6">
-    <w:abstractNumId w:val="34"/>
+    <w:abstractNumId w:val="36"/>
   </w:num>
   <w:num w:numId="7">
-    <w:abstractNumId w:val="23"/>
+    <w:abstractNumId w:val="25"/>
   </w:num>
   <w:num w:numId="8">
-    <w:abstractNumId w:val="29"/>
+    <w:abstractNumId w:val="31"/>
   </w:num>
   <w:num w:numId="9">
-    <w:abstractNumId w:val="31"/>
+    <w:abstractNumId w:val="33"/>
   </w:num>
   <w:num w:numId="10">
-    <w:abstractNumId w:val="15"/>
+    <w:abstractNumId w:val="17"/>
   </w:num>
   <w:num w:numId="11">
     <w:abstractNumId w:val="5"/>
   </w:num>
   <w:num w:numId="12">
-    <w:abstractNumId w:val="14"/>
+    <w:abstractNumId w:val="16"/>
   </w:num>
   <w:num w:numId="13">
-    <w:abstractNumId w:val="18"/>
+    <w:abstractNumId w:val="20"/>
   </w:num>
   <w:num w:numId="14">
     <w:abstractNumId w:val="6"/>
@@ -7920,55 +8047,55 @@
     <w:abstractNumId w:val="2"/>
   </w:num>
   <w:num w:numId="16">
-    <w:abstractNumId w:val="27"/>
+    <w:abstractNumId w:val="29"/>
   </w:num>
   <w:num w:numId="17">
     <w:abstractNumId w:val="4"/>
   </w:num>
   <w:num w:numId="18">
-    <w:abstractNumId w:val="32"/>
+    <w:abstractNumId w:val="34"/>
   </w:num>
   <w:num w:numId="19">
-    <w:abstractNumId w:val="17"/>
+    <w:abstractNumId w:val="19"/>
   </w:num>
   <w:num w:numId="20">
-    <w:abstractNumId w:val="24"/>
+    <w:abstractNumId w:val="26"/>
   </w:num>
   <w:num w:numId="21">
     <w:abstractNumId w:val="8"/>
   </w:num>
   <w:num w:numId="22">
-    <w:abstractNumId w:val="26"/>
+    <w:abstractNumId w:val="28"/>
   </w:num>
   <w:num w:numId="23">
-    <w:abstractNumId w:val="22"/>
+    <w:abstractNumId w:val="24"/>
   </w:num>
   <w:num w:numId="24">
     <w:abstractNumId w:val="1"/>
   </w:num>
   <w:num w:numId="25">
-    <w:abstractNumId w:val="33"/>
+    <w:abstractNumId w:val="35"/>
   </w:num>
   <w:num w:numId="26">
-    <w:abstractNumId w:val="11"/>
+    <w:abstractNumId w:val="13"/>
   </w:num>
   <w:num w:numId="27">
-    <w:abstractNumId w:val="30"/>
+    <w:abstractNumId w:val="32"/>
   </w:num>
   <w:num w:numId="28">
-    <w:abstractNumId w:val="16"/>
+    <w:abstractNumId w:val="18"/>
   </w:num>
   <w:num w:numId="29">
     <w:abstractNumId w:val="0"/>
   </w:num>
   <w:num w:numId="30">
-    <w:abstractNumId w:val="20"/>
+    <w:abstractNumId w:val="22"/>
   </w:num>
   <w:num w:numId="31">
-    <w:abstractNumId w:val="21"/>
+    <w:abstractNumId w:val="23"/>
   </w:num>
   <w:num w:numId="32">
-    <w:abstractNumId w:val="10"/>
+    <w:abstractNumId w:val="12"/>
   </w:num>
   <w:num w:numId="33">
     <w:abstractNumId w:val="9"/>
@@ -7977,7 +8104,13 @@
     <w:abstractNumId w:val="3"/>
   </w:num>
   <w:num w:numId="35">
-    <w:abstractNumId w:val="25"/>
+    <w:abstractNumId w:val="27"/>
+  </w:num>
+  <w:num w:numId="36">
+    <w:abstractNumId w:val="10"/>
+  </w:num>
+  <w:num w:numId="37">
+    <w:abstractNumId w:val="11"/>
   </w:num>
 </w:numbering>
 </file>

</xml_diff>

<commit_message>
Updated section on components and plug-ins to be nearly complete.
</commit_message>
<xml_diff>
--- a/design/specifications/Project specification.docx
+++ b/design/specifications/Project specification.docx
@@ -3245,29 +3245,29 @@
     </w:p>
     <w:p>
       <w:r>
-        <w:t xml:space="preserve">All modelling functionality in the Apollo application is provided by plug-ins. Each plug-in defines one or more components which provide the system with some sort of capability. </w:t>
-      </w:r>
-      <w:r>
-        <w:t xml:space="preserve">In order to use a plug-in </w:t>
+        <w:t>All modelling functionality in the Apollo application is provided by plug-ins.</w:t>
+      </w:r>
+      <w:r>
+        <w:t xml:space="preserve"> In order to use a plug-in the user can deploy it in a special location that is searched by the application when it starts. Plug-in </w:t>
       </w:r>
       <w:r>
         <w:lastRenderedPageBreak/>
-        <w:t>the user can deploy it in a special location that is searched by the application when it starts. Plug-in detection is only done on start-up to reduce complexities.</w:t>
-      </w:r>
-    </w:p>
-    <w:p/>
-    <w:p>
-      <w:r>
-        <w:t>A</w:t>
-      </w:r>
-      <w:r>
-        <w:t xml:space="preserve"> component </w:t>
-      </w:r>
-      <w:r>
-        <w:t>is defined as a coll</w:t>
-      </w:r>
-      <w:r>
-        <w:t xml:space="preserve">ection of one or more </w:t>
+        <w:t xml:space="preserve">detection is only done on start-up to reduce complexities. </w:t>
+      </w:r>
+      <w:r>
+        <w:t xml:space="preserve">Each plug-in defines one or more </w:t>
+      </w:r>
+      <w:r>
+        <w:t>classes</w:t>
+      </w:r>
+      <w:r>
+        <w:t xml:space="preserve"> which provide the system with some sort of capability</w:t>
+      </w:r>
+      <w:r>
+        <w:t xml:space="preserve">. A plug-in can also define component templates which </w:t>
+      </w:r>
+      <w:r>
+        <w:t xml:space="preserve">define a template that describes how of one or more </w:t>
       </w:r>
       <w:commentRangeStart w:id="15"/>
       <w:r>
@@ -3281,193 +3281,11 @@
         <w:commentReference w:id="15"/>
       </w:r>
       <w:r>
-        <w:t xml:space="preserve">which provide some kind of useful capability to the application. </w:t>
-      </w:r>
-      <w:r>
-        <w:t>The component definition forms a template which defines how the different classes should be instantiated, which objects should be connected to which other objects, which methods form action executors or condition evaluators etc. etc.. The component template also provides the meta-data describing the component.</w:t>
-      </w:r>
-    </w:p>
-    <w:p/>
-    <w:p>
-      <w:r>
-        <w:t>Components can be divided into several groups:</w:t>
-      </w:r>
-    </w:p>
-    <w:p>
-      <w:pPr>
-        <w:pStyle w:val="ListParagraph"/>
-        <w:numPr>
-          <w:ilvl w:val="0"/>
-          <w:numId w:val="37"/>
-        </w:numPr>
-      </w:pPr>
-      <w:r>
-        <w:rPr>
-          <w:b/>
-        </w:rPr>
-        <w:t>Data storage components</w:t>
-      </w:r>
-      <w:r>
-        <w:t xml:space="preserve"> - These components will usually be implemented as one or more classes that provide the storage of the data. Examples of this kind of component are geometry and meshes.</w:t>
-      </w:r>
-    </w:p>
-    <w:p>
-      <w:pPr>
-        <w:pStyle w:val="ListParagraph"/>
-        <w:numPr>
-          <w:ilvl w:val="0"/>
-          <w:numId w:val="37"/>
-        </w:numPr>
-      </w:pPr>
-      <w:r>
-        <w:rPr>
-          <w:b/>
-        </w:rPr>
-        <w:t>Transformation components</w:t>
-      </w:r>
-      <w:r>
-        <w:t xml:space="preserve"> - These components will usually be implemented as functions which transform one type of data into another type of data. The transformation component does not store any data itself, other than the configuration values for the transformation. Examples of this kind of component are solvers, visualization algorithms.</w:t>
-      </w:r>
-    </w:p>
-    <w:p/>
-    <w:p>
-      <w:r>
-        <w:t>Components are created by creating instances of the classes and connecting them according to the mapping defined by the component template. None of the objects in the component are ever shared outside of the component (at least not by the application, object internal code may obviously share information outside our control). The component may request that instances of external types, i.e. types external to the component plug-in, are provided to complete the object graph. Similar to internal types instances of the external types are never shared outside of the component.</w:t>
-      </w:r>
-    </w:p>
-    <w:p/>
-    <w:p>
-      <w:r>
-        <w:t>OBJECT CREATION?</w:t>
-      </w:r>
-    </w:p>
-    <w:p>
-      <w:r>
-        <w:t>* DIRECT</w:t>
-      </w:r>
-    </w:p>
-    <w:p>
-      <w:r>
-        <w:t>* THROUGH PARENT</w:t>
-      </w:r>
-    </w:p>
-    <w:p>
-      <w:r>
-        <w:t>* THROUGH 3RD PARTY</w:t>
-      </w:r>
-    </w:p>
-    <w:p/>
-    <w:p>
-      <w:r>
-        <w:t xml:space="preserve">Components can also be connected to other components. Unlike internal  objects references between components can be shared. </w:t>
-      </w:r>
-    </w:p>
-    <w:p/>
-    <w:p>
-      <w:r>
-        <w:t>TRANSFORMATION FUNCTIONS MAY HAVE COWORKERS, BUT THE DATA STORAGE IS NEVER COWORKER(?). MAYBE TRANSFORMATION FUNCTION IS DEFINED BY TEMPLATE?</w:t>
-      </w:r>
-    </w:p>
-    <w:p/>
-    <w:p>
-      <w:r>
-        <w:t>COWORKERS CAN BE 'INPUT', 'OUTPUT' OR NEUTRAL(?)</w:t>
-      </w:r>
-    </w:p>
-    <w:p/>
-    <w:p/>
-    <w:p/>
-    <w:p>
-      <w:r>
-        <w:t xml:space="preserve">Components are always immutable with respect to their links. If a link needs to be changed then the components will have to be replaced. This simplifies the behaviour of the components while they are performing their respective jobs. </w:t>
-      </w:r>
-    </w:p>
-    <w:p/>
-    <w:p/>
-    <w:p>
-      <w:r>
-        <w:t>COWORKERS ARE SELECTED BASED ON A TYPE AND AN OPTIONAL SET OF SELECTION CRITERIA</w:t>
-      </w:r>
-    </w:p>
-    <w:p/>
-    <w:p>
-      <w:r>
-        <w:t>ALLOW SPECIFYING OF 'PRESENCE' OF FUNCTIONS / OBJECTS?? --&gt; ALLOWS 'LINKING' OF AUTOMATIC UPDATES (E.G. GEOMETRY UPDATES BASED ON CALCULATION OUTPUT</w:t>
-      </w:r>
-    </w:p>
-    <w:p/>
-    <w:p>
-      <w:r>
-        <w:lastRenderedPageBreak/>
-        <w:t xml:space="preserve">TEMPLATE CAN INDENTIFY SECTIONS WHERE WE ADD EXTERNALLY CREATED OBJECTS (I.E. OBJECTS WHICH AREN'T DIRECTLY DEFINED BY THE TEMPLATE). THESE OBJECTS ARE NEVER SHARED WITH OTHER COMPONENTS / INSTANCES OF THE TEMPLATE. </w:t>
-      </w:r>
-    </w:p>
-    <w:p>
-      <w:r>
-        <w:t>TEMPLATES CAN ALSO BE CONNECTED TO OTHER TEMPLATES, THOSE CONNECTIONS CAN BE SHARED AMONGST TEMPLATES.</w:t>
-      </w:r>
-    </w:p>
-    <w:p/>
-    <w:p/>
-    <w:p>
-      <w:r>
-        <w:t>In order to ensure that components can easily be replaced it is necessary that only the data storage components can store data directly. Components that handle data generation and visualization are not allowed to store persistent data.</w:t>
-      </w:r>
-    </w:p>
-    <w:p/>
-    <w:p>
-      <w:r>
-        <w:t xml:space="preserve">Each component can define a set of properties and events which are indirectly used by the component to communicate with the user interface. The events are raised when the component has changes which need to be reflected in the user interface. At the same time the user interface is capable of </w:t>
-      </w:r>
-      <w:r>
-        <w:t xml:space="preserve">displaying the property values to the user and allowing them to alter these. </w:t>
-      </w:r>
-    </w:p>
-    <w:p/>
-    <w:p>
-      <w:r>
-        <w:t>ALLOW GROUPING OF PROPERTIES &amp; EVENTS INTO CATEGORIES. CATEGORY IS A META-DATA ELEMENT (WHICH DESCRIBES WHAT THE GROUP DOES / MEANS ETC.)</w:t>
-      </w:r>
-    </w:p>
-    <w:p/>
-    <w:p>
-      <w:r>
-        <w:t>STATE STORAGE --&gt; ONLY DATA COMPONENTS STORE STATE. PROVIDE STATE STORAGE COMPONENTS IF SO REEQUIRED.</w:t>
-      </w:r>
-    </w:p>
-    <w:p/>
-    <w:p/>
-    <w:p>
-      <w:r>
-        <w:t>DATA STORAGE IS KEPT ALIVE FOR AS LONG AS THE DATASET IS ALIVE. ALSO PERSISTED IF SO DESIRED.</w:t>
-      </w:r>
-    </w:p>
-    <w:p>
-      <w:r>
-        <w:t>TRANSFORMATION FUNCTIONS ARE DESTROYED AFTER USE.</w:t>
-      </w:r>
-    </w:p>
-    <w:p/>
-    <w:p/>
-    <w:p/>
-    <w:p/>
-    <w:p/>
-    <w:p/>
-    <w:p>
-      <w:pPr>
-        <w:pStyle w:val="Heading2"/>
-      </w:pPr>
-      <w:r>
-        <w:t>History</w:t>
-      </w:r>
-    </w:p>
-    <w:p>
-      <w:r>
-        <w:t xml:space="preserve">An important part of the capabilities of Apollo is the ability to undo and redo certain actions. The actual undo/redo storage will be handled by the timeline service. The project system links to this timeline service and </w:t>
+        <w:t xml:space="preserve"> should be connected and used to provide some kind of useful capability to the application. The component definition provides information on how the different classes </w:t>
       </w:r>
       <w:commentRangeStart w:id="16"/>
       <w:r>
-        <w:t>notifies it of all actions that happen</w:t>
+        <w:t xml:space="preserve">should be instantiated </w:t>
       </w:r>
       <w:commentRangeEnd w:id="16"/>
       <w:r>
@@ -3475,6 +3293,334 @@
           <w:rStyle w:val="CommentReference"/>
         </w:rPr>
         <w:commentReference w:id="16"/>
+      </w:r>
+      <w:r>
+        <w:t xml:space="preserve">, which objects should be connected to which other objects, which methods form action executors or condition evaluators etc. etc.. </w:t>
+      </w:r>
+      <w:r>
+        <w:t>None of the objects in a component block are ever shared outside of the block (at least not by the application, object internal code may obviously share information outside the control of the application). The component template may request that instances of external types, i.e. types external to the component plug-in, are provided to complete the object graph.  The request to provide an external object is expressed through the request for a specific (base-)type with given characteristics. These characteristics are expressed through meta-data provided by each of the classes. Similar to internal types instances of the external types are never shared outside of the component. When objects are connected they will remain connected for the duration of their lifetime. If a link needs to be changed then the objects will have to be replaced. This simplifies the behaviour of the objects while they are performing their respective jobs.</w:t>
+      </w:r>
+    </w:p>
+    <w:p/>
+    <w:p>
+      <w:r>
+        <w:t>In short the plug-in classes form the basic building blocks and the plug-in components define how the different plug-in classes should be connected in order to form bigger building blocks.</w:t>
+      </w:r>
+    </w:p>
+    <w:p/>
+    <w:p>
+      <w:r>
+        <w:t>Plug-in classes</w:t>
+      </w:r>
+      <w:r>
+        <w:t xml:space="preserve"> can be divided into several groups:</w:t>
+      </w:r>
+    </w:p>
+    <w:p>
+      <w:pPr>
+        <w:pStyle w:val="ListParagraph"/>
+        <w:numPr>
+          <w:ilvl w:val="0"/>
+          <w:numId w:val="37"/>
+        </w:numPr>
+      </w:pPr>
+      <w:r>
+        <w:rPr>
+          <w:b/>
+        </w:rPr>
+        <w:t>Data storage</w:t>
+      </w:r>
+      <w:r>
+        <w:t xml:space="preserve"> - These provide the storage of the data</w:t>
+      </w:r>
+      <w:r>
+        <w:t xml:space="preserve"> and consist of at least one class but potentially more</w:t>
+      </w:r>
+      <w:r>
+        <w:t>. Examples of this kind of component are geometry and meshes.</w:t>
+      </w:r>
+    </w:p>
+    <w:p>
+      <w:pPr>
+        <w:pStyle w:val="ListParagraph"/>
+        <w:numPr>
+          <w:ilvl w:val="0"/>
+          <w:numId w:val="37"/>
+        </w:numPr>
+      </w:pPr>
+      <w:r>
+        <w:rPr>
+          <w:b/>
+        </w:rPr>
+        <w:t>Transformation</w:t>
+      </w:r>
+      <w:r>
+        <w:t xml:space="preserve"> - These will usually be implemented as functions which transform one type of data into another type of data. The transformation</w:t>
+      </w:r>
+      <w:r>
+        <w:t xml:space="preserve">s </w:t>
+      </w:r>
+      <w:r>
+        <w:t xml:space="preserve">do not store any data itself, other than the configuration values for the transformation. Examples </w:t>
+      </w:r>
+      <w:r>
+        <w:t>are</w:t>
+      </w:r>
+      <w:r>
+        <w:t xml:space="preserve"> solvers</w:t>
+      </w:r>
+      <w:r>
+        <w:t xml:space="preserve"> and</w:t>
+      </w:r>
+      <w:r>
+        <w:t xml:space="preserve"> visualization algorithms.</w:t>
+      </w:r>
+    </w:p>
+    <w:p/>
+    <w:p>
+      <w:r>
+        <w:t>A</w:t>
+      </w:r>
+      <w:r>
+        <w:t>lthough transformation</w:t>
+      </w:r>
+      <w:r>
+        <w:t>s</w:t>
+      </w:r>
+      <w:r>
+        <w:t xml:space="preserve"> use data storage </w:t>
+      </w:r>
+      <w:r>
+        <w:t>objects</w:t>
+      </w:r>
+      <w:r>
+        <w:t xml:space="preserve"> as input and output for the transformation function</w:t>
+      </w:r>
+      <w:r>
+        <w:t xml:space="preserve"> it is not desirable to connect the transformations directly to the data storage</w:t>
+      </w:r>
+      <w:r>
+        <w:t xml:space="preserve">. </w:t>
+      </w:r>
+      <w:r>
+        <w:t xml:space="preserve">The main reasons for </w:t>
+      </w:r>
+      <w:r>
+        <w:t>this</w:t>
+      </w:r>
+      <w:r>
+        <w:t xml:space="preserve"> </w:t>
+      </w:r>
+      <w:r>
+        <w:t>is that by</w:t>
+      </w:r>
+      <w:r>
+        <w:t xml:space="preserve"> not connecting </w:t>
+      </w:r>
+      <w:r>
+        <w:t>the transformations to the data storage</w:t>
+      </w:r>
+      <w:r>
+        <w:t xml:space="preserve"> it is possible to replace the back-end of the </w:t>
+      </w:r>
+      <w:r>
+        <w:t>transformation</w:t>
+      </w:r>
+      <w:r>
+        <w:t xml:space="preserve"> at (nearly) any point in time, thus allowing for changes to algorithms etc. without having to notify other </w:t>
+      </w:r>
+      <w:r>
+        <w:t>objects</w:t>
+      </w:r>
+      <w:r>
+        <w:t>.</w:t>
+      </w:r>
+    </w:p>
+    <w:p/>
+    <w:p>
+      <w:r>
+        <w:t>When the transformation function is executed three different sets of components will be provided:</w:t>
+      </w:r>
+    </w:p>
+    <w:p>
+      <w:pPr>
+        <w:pStyle w:val="ListParagraph"/>
+        <w:numPr>
+          <w:ilvl w:val="0"/>
+          <w:numId w:val="38"/>
+        </w:numPr>
+      </w:pPr>
+      <w:commentRangeStart w:id="17"/>
+      <w:r>
+        <w:t xml:space="preserve">One or more input </w:t>
+      </w:r>
+      <w:r>
+        <w:t>data storage objects</w:t>
+      </w:r>
+      <w:r>
+        <w:t xml:space="preserve"> </w:t>
+      </w:r>
+      <w:commentRangeEnd w:id="17"/>
+      <w:r>
+        <w:rPr>
+          <w:rStyle w:val="CommentReference"/>
+        </w:rPr>
+        <w:commentReference w:id="17"/>
+      </w:r>
+      <w:r>
+        <w:t>which contain all the data that will be transformed by the function.</w:t>
+      </w:r>
+    </w:p>
+    <w:p>
+      <w:pPr>
+        <w:pStyle w:val="ListParagraph"/>
+        <w:numPr>
+          <w:ilvl w:val="0"/>
+          <w:numId w:val="38"/>
+        </w:numPr>
+      </w:pPr>
+      <w:commentRangeStart w:id="18"/>
+      <w:r>
+        <w:t xml:space="preserve">One or more output </w:t>
+      </w:r>
+      <w:r>
+        <w:t>data storage objects</w:t>
+      </w:r>
+      <w:r>
+        <w:t xml:space="preserve"> </w:t>
+      </w:r>
+      <w:commentRangeEnd w:id="18"/>
+      <w:r>
+        <w:rPr>
+          <w:rStyle w:val="CommentReference"/>
+        </w:rPr>
+        <w:commentReference w:id="18"/>
+      </w:r>
+      <w:r>
+        <w:t>which will store the result of the transformation.</w:t>
+      </w:r>
+    </w:p>
+    <w:p>
+      <w:pPr>
+        <w:pStyle w:val="ListParagraph"/>
+        <w:numPr>
+          <w:ilvl w:val="0"/>
+          <w:numId w:val="38"/>
+        </w:numPr>
+      </w:pPr>
+      <w:r>
+        <w:t xml:space="preserve">Zero or one settings </w:t>
+      </w:r>
+      <w:r>
+        <w:t>objects</w:t>
+      </w:r>
+      <w:r>
+        <w:t xml:space="preserve"> which provides the configuration for the transformation.</w:t>
+      </w:r>
+    </w:p>
+    <w:p/>
+    <w:p>
+      <w:r>
+        <w:t xml:space="preserve">In order to ensure that </w:t>
+      </w:r>
+      <w:r>
+        <w:t>objects</w:t>
+      </w:r>
+      <w:r>
+        <w:t xml:space="preserve"> can easily be replaced it is necessary that only the data storage </w:t>
+      </w:r>
+      <w:r>
+        <w:t>objects can store data directly. Transformation objects</w:t>
+      </w:r>
+      <w:r>
+        <w:t xml:space="preserve"> that handle data generation and visualization are not allowed to store persistent data</w:t>
+      </w:r>
+      <w:r>
+        <w:t xml:space="preserve"> themselves, although they can be provided with a state storage object if this is required.</w:t>
+      </w:r>
+    </w:p>
+    <w:p/>
+    <w:p>
+      <w:r>
+        <w:t>Each</w:t>
+      </w:r>
+      <w:r>
+        <w:t xml:space="preserve"> transformation</w:t>
+      </w:r>
+      <w:r>
+        <w:t xml:space="preserve"> </w:t>
+      </w:r>
+      <w:r>
+        <w:t>object</w:t>
+      </w:r>
+      <w:r>
+        <w:t xml:space="preserve"> can define a set of properties and events which are indirectly used by the component to communicate with the user interface. The events are raised when the </w:t>
+      </w:r>
+      <w:r>
+        <w:t>object</w:t>
+      </w:r>
+      <w:r>
+        <w:t xml:space="preserve"> has changes which need to be reflected in the user interface. At the same time the user interface is capable of </w:t>
+      </w:r>
+      <w:r>
+        <w:t xml:space="preserve">displaying the property values to the user and allowing them to alter these. </w:t>
+      </w:r>
+      <w:r>
+        <w:t xml:space="preserve">Once the user has provided the correct setting values they are pushed to the settings object and provided to the owning </w:t>
+      </w:r>
+      <w:r>
+        <w:t>object</w:t>
+      </w:r>
+      <w:r>
+        <w:t>.</w:t>
+      </w:r>
+    </w:p>
+    <w:p>
+      <w:r>
+        <w:lastRenderedPageBreak/>
+        <w:t xml:space="preserve">Finally </w:t>
+      </w:r>
+      <w:r>
+        <w:t>classes</w:t>
+      </w:r>
+      <w:r>
+        <w:t xml:space="preserve"> can request access to parts of</w:t>
+      </w:r>
+      <w:r>
+        <w:t xml:space="preserve"> the application that relate to the loading</w:t>
+      </w:r>
+      <w:r>
+        <w:t xml:space="preserve"> and linking</w:t>
+      </w:r>
+      <w:r>
+        <w:t xml:space="preserve"> of classes, the instantiation of component templates and the creation and execution of schedules. </w:t>
+      </w:r>
+      <w:r>
+        <w:t>The application provides one or more classes that provide limited access to these areas.</w:t>
+      </w:r>
+    </w:p>
+    <w:p>
+      <w:pPr>
+        <w:pStyle w:val="Heading2"/>
+      </w:pPr>
+      <w:r>
+        <w:t>History</w:t>
+      </w:r>
+    </w:p>
+    <w:p>
+      <w:r>
+        <w:t xml:space="preserve">An important part of the capabilities of Apollo is the ability to undo and redo certain actions. The actual undo/redo storage will be handled by the timeline service. The project system links to this timeline service and </w:t>
+      </w:r>
+      <w:commentRangeStart w:id="19"/>
+      <w:r>
+        <w:t>notifies it of all actions that happen</w:t>
+      </w:r>
+      <w:commentRangeEnd w:id="19"/>
+      <w:r>
+        <w:rPr>
+          <w:rStyle w:val="CommentReference"/>
+        </w:rPr>
+        <w:commentReference w:id="19"/>
       </w:r>
       <w:r>
         <w:t>. In response the timeline service will store a list of actions and the data these actions have changed.</w:t>
@@ -3810,7 +3956,7 @@
       </w:r>
     </w:p>
   </w:comment>
-  <w:comment w:id="15" w:author="Petrik" w:date="2010-09-30T14:15:00Z" w:initials="P">
+  <w:comment w:id="15" w:author="Petrik" w:date="2012-08-11T19:30:00Z" w:initials="P">
     <w:p>
       <w:pPr>
         <w:pStyle w:val="CommentText"/>
@@ -3826,7 +3972,55 @@
       </w:r>
     </w:p>
   </w:comment>
-  <w:comment w:id="16" w:author="Peter Ebden" w:date="2010-11-08T12:47:00Z" w:initials="PCE">
+  <w:comment w:id="16" w:author="Patrick van der Velde" w:date="2012-08-11T19:43:00Z" w:initials="P">
+    <w:p>
+      <w:pPr>
+        <w:pStyle w:val="CommentText"/>
+      </w:pPr>
+      <w:r>
+        <w:rPr>
+          <w:rStyle w:val="CommentReference"/>
+        </w:rPr>
+        <w:annotationRef/>
+      </w:r>
+      <w:r>
+        <w:t>Creation of the objects may be done by directly invoking the constructor or letting an owner or third-party object handle the construction (factory etc.)</w:t>
+      </w:r>
+    </w:p>
+  </w:comment>
+  <w:comment w:id="17" w:author="Patrick van der Velde" w:date="2012-08-10T23:20:00Z" w:initials="P">
+    <w:p>
+      <w:pPr>
+        <w:pStyle w:val="CommentText"/>
+      </w:pPr>
+      <w:r>
+        <w:rPr>
+          <w:rStyle w:val="CommentReference"/>
+        </w:rPr>
+        <w:annotationRef/>
+      </w:r>
+      <w:r>
+        <w:t>Can these be named?</w:t>
+      </w:r>
+    </w:p>
+  </w:comment>
+  <w:comment w:id="18" w:author="Patrick van der Velde" w:date="2012-08-10T23:21:00Z" w:initials="P">
+    <w:p>
+      <w:pPr>
+        <w:pStyle w:val="CommentText"/>
+      </w:pPr>
+      <w:r>
+        <w:rPr>
+          <w:rStyle w:val="CommentReference"/>
+        </w:rPr>
+        <w:annotationRef/>
+      </w:r>
+      <w:r>
+        <w:t>And these want names too</w:t>
+      </w:r>
+    </w:p>
+  </w:comment>
+  <w:comment w:id="19" w:author="Peter Ebden" w:date="2010-11-08T12:47:00Z" w:initials="PCE">
     <w:p>
       <w:pPr>
         <w:pStyle w:val="CommentText"/>
@@ -5995,6 +6189,119 @@
     </w:lvl>
   </w:abstractNum>
   <w:abstractNum w:abstractNumId="19">
+    <w:nsid w:val="4ADC1E05"/>
+    <w:multiLevelType w:val="hybridMultilevel"/>
+    <w:tmpl w:val="AD6EF43C"/>
+    <w:lvl w:ilvl="0" w:tplc="14090001">
+      <w:start w:val="1"/>
+      <w:numFmt w:val="bullet"/>
+      <w:lvlText w:val=""/>
+      <w:lvlJc w:val="left"/>
+      <w:pPr>
+        <w:ind w:left="720" w:hanging="360"/>
+      </w:pPr>
+      <w:rPr>
+        <w:rFonts w:ascii="Symbol" w:hAnsi="Symbol" w:hint="default"/>
+      </w:rPr>
+    </w:lvl>
+    <w:lvl w:ilvl="1" w:tplc="14090003" w:tentative="1">
+      <w:start w:val="1"/>
+      <w:numFmt w:val="bullet"/>
+      <w:lvlText w:val="o"/>
+      <w:lvlJc w:val="left"/>
+      <w:pPr>
+        <w:ind w:left="1440" w:hanging="360"/>
+      </w:pPr>
+      <w:rPr>
+        <w:rFonts w:ascii="Courier New" w:hAnsi="Courier New" w:cs="Courier New" w:hint="default"/>
+      </w:rPr>
+    </w:lvl>
+    <w:lvl w:ilvl="2" w:tplc="14090005" w:tentative="1">
+      <w:start w:val="1"/>
+      <w:numFmt w:val="bullet"/>
+      <w:lvlText w:val=""/>
+      <w:lvlJc w:val="left"/>
+      <w:pPr>
+        <w:ind w:left="2160" w:hanging="360"/>
+      </w:pPr>
+      <w:rPr>
+        <w:rFonts w:ascii="Wingdings" w:hAnsi="Wingdings" w:hint="default"/>
+      </w:rPr>
+    </w:lvl>
+    <w:lvl w:ilvl="3" w:tplc="14090001" w:tentative="1">
+      <w:start w:val="1"/>
+      <w:numFmt w:val="bullet"/>
+      <w:lvlText w:val=""/>
+      <w:lvlJc w:val="left"/>
+      <w:pPr>
+        <w:ind w:left="2880" w:hanging="360"/>
+      </w:pPr>
+      <w:rPr>
+        <w:rFonts w:ascii="Symbol" w:hAnsi="Symbol" w:hint="default"/>
+      </w:rPr>
+    </w:lvl>
+    <w:lvl w:ilvl="4" w:tplc="14090003" w:tentative="1">
+      <w:start w:val="1"/>
+      <w:numFmt w:val="bullet"/>
+      <w:lvlText w:val="o"/>
+      <w:lvlJc w:val="left"/>
+      <w:pPr>
+        <w:ind w:left="3600" w:hanging="360"/>
+      </w:pPr>
+      <w:rPr>
+        <w:rFonts w:ascii="Courier New" w:hAnsi="Courier New" w:cs="Courier New" w:hint="default"/>
+      </w:rPr>
+    </w:lvl>
+    <w:lvl w:ilvl="5" w:tplc="14090005" w:tentative="1">
+      <w:start w:val="1"/>
+      <w:numFmt w:val="bullet"/>
+      <w:lvlText w:val=""/>
+      <w:lvlJc w:val="left"/>
+      <w:pPr>
+        <w:ind w:left="4320" w:hanging="360"/>
+      </w:pPr>
+      <w:rPr>
+        <w:rFonts w:ascii="Wingdings" w:hAnsi="Wingdings" w:hint="default"/>
+      </w:rPr>
+    </w:lvl>
+    <w:lvl w:ilvl="6" w:tplc="14090001" w:tentative="1">
+      <w:start w:val="1"/>
+      <w:numFmt w:val="bullet"/>
+      <w:lvlText w:val=""/>
+      <w:lvlJc w:val="left"/>
+      <w:pPr>
+        <w:ind w:left="5040" w:hanging="360"/>
+      </w:pPr>
+      <w:rPr>
+        <w:rFonts w:ascii="Symbol" w:hAnsi="Symbol" w:hint="default"/>
+      </w:rPr>
+    </w:lvl>
+    <w:lvl w:ilvl="7" w:tplc="14090003" w:tentative="1">
+      <w:start w:val="1"/>
+      <w:numFmt w:val="bullet"/>
+      <w:lvlText w:val="o"/>
+      <w:lvlJc w:val="left"/>
+      <w:pPr>
+        <w:ind w:left="5760" w:hanging="360"/>
+      </w:pPr>
+      <w:rPr>
+        <w:rFonts w:ascii="Courier New" w:hAnsi="Courier New" w:cs="Courier New" w:hint="default"/>
+      </w:rPr>
+    </w:lvl>
+    <w:lvl w:ilvl="8" w:tplc="14090005" w:tentative="1">
+      <w:start w:val="1"/>
+      <w:numFmt w:val="bullet"/>
+      <w:lvlText w:val=""/>
+      <w:lvlJc w:val="left"/>
+      <w:pPr>
+        <w:ind w:left="6480" w:hanging="360"/>
+      </w:pPr>
+      <w:rPr>
+        <w:rFonts w:ascii="Wingdings" w:hAnsi="Wingdings" w:hint="default"/>
+      </w:rPr>
+    </w:lvl>
+  </w:abstractNum>
+  <w:abstractNum w:abstractNumId="20">
     <w:nsid w:val="4E375775"/>
     <w:multiLevelType w:val="hybridMultilevel"/>
     <w:tmpl w:val="EF66AF76"/>
@@ -6107,7 +6414,7 @@
       </w:rPr>
     </w:lvl>
   </w:abstractNum>
-  <w:abstractNum w:abstractNumId="20">
+  <w:abstractNum w:abstractNumId="21">
     <w:nsid w:val="4F3E30F0"/>
     <w:multiLevelType w:val="hybridMultilevel"/>
     <w:tmpl w:val="47C82EC4"/>
@@ -6220,7 +6527,7 @@
       </w:rPr>
     </w:lvl>
   </w:abstractNum>
-  <w:abstractNum w:abstractNumId="21">
+  <w:abstractNum w:abstractNumId="22">
     <w:nsid w:val="54005DA5"/>
     <w:multiLevelType w:val="hybridMultilevel"/>
     <w:tmpl w:val="7576A6DC"/>
@@ -6333,7 +6640,7 @@
       </w:rPr>
     </w:lvl>
   </w:abstractNum>
-  <w:abstractNum w:abstractNumId="22">
+  <w:abstractNum w:abstractNumId="23">
     <w:nsid w:val="56BC3F14"/>
     <w:multiLevelType w:val="hybridMultilevel"/>
     <w:tmpl w:val="59F69728"/>
@@ -6446,7 +6753,7 @@
       </w:rPr>
     </w:lvl>
   </w:abstractNum>
-  <w:abstractNum w:abstractNumId="23">
+  <w:abstractNum w:abstractNumId="24">
     <w:nsid w:val="57DA1A65"/>
     <w:multiLevelType w:val="hybridMultilevel"/>
     <w:tmpl w:val="BB6EE2E0"/>
@@ -6559,7 +6866,7 @@
       </w:rPr>
     </w:lvl>
   </w:abstractNum>
-  <w:abstractNum w:abstractNumId="24">
+  <w:abstractNum w:abstractNumId="25">
     <w:nsid w:val="59640E87"/>
     <w:multiLevelType w:val="hybridMultilevel"/>
     <w:tmpl w:val="2572E0DC"/>
@@ -6672,7 +6979,7 @@
       </w:rPr>
     </w:lvl>
   </w:abstractNum>
-  <w:abstractNum w:abstractNumId="25">
+  <w:abstractNum w:abstractNumId="26">
     <w:nsid w:val="5AFD7668"/>
     <w:multiLevelType w:val="hybridMultilevel"/>
     <w:tmpl w:val="9CFCE95E"/>
@@ -6785,7 +7092,120 @@
       </w:rPr>
     </w:lvl>
   </w:abstractNum>
-  <w:abstractNum w:abstractNumId="26">
+  <w:abstractNum w:abstractNumId="27">
+    <w:nsid w:val="5DF55CD8"/>
+    <w:multiLevelType w:val="hybridMultilevel"/>
+    <w:tmpl w:val="332226A0"/>
+    <w:lvl w:ilvl="0" w:tplc="14090001">
+      <w:start w:val="1"/>
+      <w:numFmt w:val="bullet"/>
+      <w:lvlText w:val=""/>
+      <w:lvlJc w:val="left"/>
+      <w:pPr>
+        <w:ind w:left="750" w:hanging="360"/>
+      </w:pPr>
+      <w:rPr>
+        <w:rFonts w:ascii="Symbol" w:hAnsi="Symbol" w:hint="default"/>
+      </w:rPr>
+    </w:lvl>
+    <w:lvl w:ilvl="1" w:tplc="14090003" w:tentative="1">
+      <w:start w:val="1"/>
+      <w:numFmt w:val="bullet"/>
+      <w:lvlText w:val="o"/>
+      <w:lvlJc w:val="left"/>
+      <w:pPr>
+        <w:ind w:left="1470" w:hanging="360"/>
+      </w:pPr>
+      <w:rPr>
+        <w:rFonts w:ascii="Courier New" w:hAnsi="Courier New" w:cs="Courier New" w:hint="default"/>
+      </w:rPr>
+    </w:lvl>
+    <w:lvl w:ilvl="2" w:tplc="14090005" w:tentative="1">
+      <w:start w:val="1"/>
+      <w:numFmt w:val="bullet"/>
+      <w:lvlText w:val=""/>
+      <w:lvlJc w:val="left"/>
+      <w:pPr>
+        <w:ind w:left="2190" w:hanging="360"/>
+      </w:pPr>
+      <w:rPr>
+        <w:rFonts w:ascii="Wingdings" w:hAnsi="Wingdings" w:hint="default"/>
+      </w:rPr>
+    </w:lvl>
+    <w:lvl w:ilvl="3" w:tplc="14090001" w:tentative="1">
+      <w:start w:val="1"/>
+      <w:numFmt w:val="bullet"/>
+      <w:lvlText w:val=""/>
+      <w:lvlJc w:val="left"/>
+      <w:pPr>
+        <w:ind w:left="2910" w:hanging="360"/>
+      </w:pPr>
+      <w:rPr>
+        <w:rFonts w:ascii="Symbol" w:hAnsi="Symbol" w:hint="default"/>
+      </w:rPr>
+    </w:lvl>
+    <w:lvl w:ilvl="4" w:tplc="14090003" w:tentative="1">
+      <w:start w:val="1"/>
+      <w:numFmt w:val="bullet"/>
+      <w:lvlText w:val="o"/>
+      <w:lvlJc w:val="left"/>
+      <w:pPr>
+        <w:ind w:left="3630" w:hanging="360"/>
+      </w:pPr>
+      <w:rPr>
+        <w:rFonts w:ascii="Courier New" w:hAnsi="Courier New" w:cs="Courier New" w:hint="default"/>
+      </w:rPr>
+    </w:lvl>
+    <w:lvl w:ilvl="5" w:tplc="14090005" w:tentative="1">
+      <w:start w:val="1"/>
+      <w:numFmt w:val="bullet"/>
+      <w:lvlText w:val=""/>
+      <w:lvlJc w:val="left"/>
+      <w:pPr>
+        <w:ind w:left="4350" w:hanging="360"/>
+      </w:pPr>
+      <w:rPr>
+        <w:rFonts w:ascii="Wingdings" w:hAnsi="Wingdings" w:hint="default"/>
+      </w:rPr>
+    </w:lvl>
+    <w:lvl w:ilvl="6" w:tplc="14090001" w:tentative="1">
+      <w:start w:val="1"/>
+      <w:numFmt w:val="bullet"/>
+      <w:lvlText w:val=""/>
+      <w:lvlJc w:val="left"/>
+      <w:pPr>
+        <w:ind w:left="5070" w:hanging="360"/>
+      </w:pPr>
+      <w:rPr>
+        <w:rFonts w:ascii="Symbol" w:hAnsi="Symbol" w:hint="default"/>
+      </w:rPr>
+    </w:lvl>
+    <w:lvl w:ilvl="7" w:tplc="14090003" w:tentative="1">
+      <w:start w:val="1"/>
+      <w:numFmt w:val="bullet"/>
+      <w:lvlText w:val="o"/>
+      <w:lvlJc w:val="left"/>
+      <w:pPr>
+        <w:ind w:left="5790" w:hanging="360"/>
+      </w:pPr>
+      <w:rPr>
+        <w:rFonts w:ascii="Courier New" w:hAnsi="Courier New" w:cs="Courier New" w:hint="default"/>
+      </w:rPr>
+    </w:lvl>
+    <w:lvl w:ilvl="8" w:tplc="14090005" w:tentative="1">
+      <w:start w:val="1"/>
+      <w:numFmt w:val="bullet"/>
+      <w:lvlText w:val=""/>
+      <w:lvlJc w:val="left"/>
+      <w:pPr>
+        <w:ind w:left="6510" w:hanging="360"/>
+      </w:pPr>
+      <w:rPr>
+        <w:rFonts w:ascii="Wingdings" w:hAnsi="Wingdings" w:hint="default"/>
+      </w:rPr>
+    </w:lvl>
+  </w:abstractNum>
+  <w:abstractNum w:abstractNumId="28">
     <w:nsid w:val="69A1142F"/>
     <w:multiLevelType w:val="hybridMultilevel"/>
     <w:tmpl w:val="15966576"/>
@@ -6898,7 +7318,7 @@
       </w:rPr>
     </w:lvl>
   </w:abstractNum>
-  <w:abstractNum w:abstractNumId="27">
+  <w:abstractNum w:abstractNumId="29">
     <w:nsid w:val="6CF41A2C"/>
     <w:multiLevelType w:val="hybridMultilevel"/>
     <w:tmpl w:val="A3849040"/>
@@ -7011,7 +7431,7 @@
       </w:rPr>
     </w:lvl>
   </w:abstractNum>
-  <w:abstractNum w:abstractNumId="28">
+  <w:abstractNum w:abstractNumId="30">
     <w:nsid w:val="6D9C4B64"/>
     <w:multiLevelType w:val="hybridMultilevel"/>
     <w:tmpl w:val="F90C0E60"/>
@@ -7124,7 +7544,7 @@
       </w:rPr>
     </w:lvl>
   </w:abstractNum>
-  <w:abstractNum w:abstractNumId="29">
+  <w:abstractNum w:abstractNumId="31">
     <w:nsid w:val="743E32D2"/>
     <w:multiLevelType w:val="hybridMultilevel"/>
     <w:tmpl w:val="9F6C91F2"/>
@@ -7237,7 +7657,7 @@
       </w:rPr>
     </w:lvl>
   </w:abstractNum>
-  <w:abstractNum w:abstractNumId="30">
+  <w:abstractNum w:abstractNumId="32">
     <w:nsid w:val="74DF5141"/>
     <w:multiLevelType w:val="hybridMultilevel"/>
     <w:tmpl w:val="EC46D10C"/>
@@ -7350,7 +7770,7 @@
       </w:rPr>
     </w:lvl>
   </w:abstractNum>
-  <w:abstractNum w:abstractNumId="31">
+  <w:abstractNum w:abstractNumId="33">
     <w:nsid w:val="765E5837"/>
     <w:multiLevelType w:val="hybridMultilevel"/>
     <w:tmpl w:val="0ECCF06A"/>
@@ -7463,7 +7883,7 @@
       </w:rPr>
     </w:lvl>
   </w:abstractNum>
-  <w:abstractNum w:abstractNumId="32">
+  <w:abstractNum w:abstractNumId="34">
     <w:nsid w:val="76851B4E"/>
     <w:multiLevelType w:val="hybridMultilevel"/>
     <w:tmpl w:val="70ACD754"/>
@@ -7576,7 +7996,7 @@
       </w:rPr>
     </w:lvl>
   </w:abstractNum>
-  <w:abstractNum w:abstractNumId="33">
+  <w:abstractNum w:abstractNumId="35">
     <w:nsid w:val="7BA95243"/>
     <w:multiLevelType w:val="hybridMultilevel"/>
     <w:tmpl w:val="514A0EB8"/>
@@ -7689,7 +8109,7 @@
       </w:rPr>
     </w:lvl>
   </w:abstractNum>
-  <w:abstractNum w:abstractNumId="34">
+  <w:abstractNum w:abstractNumId="36">
     <w:nsid w:val="7CBD25D2"/>
     <w:multiLevelType w:val="hybridMultilevel"/>
     <w:tmpl w:val="59D257AC"/>
@@ -7775,7 +8195,7 @@
       </w:pPr>
     </w:lvl>
   </w:abstractNum>
-  <w:abstractNum w:abstractNumId="35">
+  <w:abstractNum w:abstractNumId="37">
     <w:nsid w:val="7ECA5ACD"/>
     <w:multiLevelType w:val="hybridMultilevel"/>
     <w:tmpl w:val="7AC66FF6"/>
@@ -7888,7 +8308,7 @@
       </w:rPr>
     </w:lvl>
   </w:abstractNum>
-  <w:abstractNum w:abstractNumId="36">
+  <w:abstractNum w:abstractNumId="38">
     <w:nsid w:val="7F5E7CF6"/>
     <w:multiLevelType w:val="hybridMultilevel"/>
     <w:tmpl w:val="89FAD74E"/>
@@ -8011,22 +8431,22 @@
     <w:abstractNumId w:val="7"/>
   </w:num>
   <w:num w:numId="4">
-    <w:abstractNumId w:val="21"/>
+    <w:abstractNumId w:val="22"/>
   </w:num>
   <w:num w:numId="5">
-    <w:abstractNumId w:val="30"/>
+    <w:abstractNumId w:val="32"/>
   </w:num>
   <w:num w:numId="6">
-    <w:abstractNumId w:val="36"/>
+    <w:abstractNumId w:val="38"/>
   </w:num>
   <w:num w:numId="7">
-    <w:abstractNumId w:val="25"/>
+    <w:abstractNumId w:val="26"/>
   </w:num>
   <w:num w:numId="8">
-    <w:abstractNumId w:val="31"/>
+    <w:abstractNumId w:val="33"/>
   </w:num>
   <w:num w:numId="9">
-    <w:abstractNumId w:val="33"/>
+    <w:abstractNumId w:val="35"/>
   </w:num>
   <w:num w:numId="10">
     <w:abstractNumId w:val="17"/>
@@ -8038,7 +8458,7 @@
     <w:abstractNumId w:val="16"/>
   </w:num>
   <w:num w:numId="13">
-    <w:abstractNumId w:val="20"/>
+    <w:abstractNumId w:val="21"/>
   </w:num>
   <w:num w:numId="14">
     <w:abstractNumId w:val="6"/>
@@ -8047,40 +8467,40 @@
     <w:abstractNumId w:val="2"/>
   </w:num>
   <w:num w:numId="16">
-    <w:abstractNumId w:val="29"/>
+    <w:abstractNumId w:val="31"/>
   </w:num>
   <w:num w:numId="17">
     <w:abstractNumId w:val="4"/>
   </w:num>
   <w:num w:numId="18">
-    <w:abstractNumId w:val="34"/>
+    <w:abstractNumId w:val="36"/>
   </w:num>
   <w:num w:numId="19">
-    <w:abstractNumId w:val="19"/>
+    <w:abstractNumId w:val="20"/>
   </w:num>
   <w:num w:numId="20">
-    <w:abstractNumId w:val="26"/>
+    <w:abstractNumId w:val="28"/>
   </w:num>
   <w:num w:numId="21">
     <w:abstractNumId w:val="8"/>
   </w:num>
   <w:num w:numId="22">
-    <w:abstractNumId w:val="28"/>
+    <w:abstractNumId w:val="30"/>
   </w:num>
   <w:num w:numId="23">
-    <w:abstractNumId w:val="24"/>
+    <w:abstractNumId w:val="25"/>
   </w:num>
   <w:num w:numId="24">
     <w:abstractNumId w:val="1"/>
   </w:num>
   <w:num w:numId="25">
-    <w:abstractNumId w:val="35"/>
+    <w:abstractNumId w:val="37"/>
   </w:num>
   <w:num w:numId="26">
     <w:abstractNumId w:val="13"/>
   </w:num>
   <w:num w:numId="27">
-    <w:abstractNumId w:val="32"/>
+    <w:abstractNumId w:val="34"/>
   </w:num>
   <w:num w:numId="28">
     <w:abstractNumId w:val="18"/>
@@ -8089,10 +8509,10 @@
     <w:abstractNumId w:val="0"/>
   </w:num>
   <w:num w:numId="30">
-    <w:abstractNumId w:val="22"/>
+    <w:abstractNumId w:val="23"/>
   </w:num>
   <w:num w:numId="31">
-    <w:abstractNumId w:val="23"/>
+    <w:abstractNumId w:val="24"/>
   </w:num>
   <w:num w:numId="32">
     <w:abstractNumId w:val="12"/>
@@ -8104,13 +8524,19 @@
     <w:abstractNumId w:val="3"/>
   </w:num>
   <w:num w:numId="35">
-    <w:abstractNumId w:val="27"/>
+    <w:abstractNumId w:val="29"/>
   </w:num>
   <w:num w:numId="36">
     <w:abstractNumId w:val="10"/>
   </w:num>
   <w:num w:numId="37">
     <w:abstractNumId w:val="11"/>
+  </w:num>
+  <w:num w:numId="38">
+    <w:abstractNumId w:val="27"/>
+  </w:num>
+  <w:num w:numId="39">
+    <w:abstractNumId w:val="19"/>
   </w:num>
 </w:numbering>
 </file>

</xml_diff>

<commit_message>
[ap-102] Implement import/export/action/condition extraction
Implemented the base necessities for plugin type scanning. No tests as of yet.
</commit_message>
<xml_diff>
--- a/design/specifications/Project specification.docx
+++ b/design/specifications/Project specification.docx
@@ -1393,7 +1393,13 @@
         </w:numPr>
       </w:pPr>
       <w:r>
-        <w:t>The dataset allocation service determines the minimum hardware specifications for the required machines.</w:t>
+        <w:t xml:space="preserve">The </w:t>
+      </w:r>
+      <w:r>
+        <w:t>loading service (which may exist within the same application as the client, or it may exist on a different machine as an actual Windows service)</w:t>
+      </w:r>
+      <w:r>
+        <w:t xml:space="preserve"> determines the minimum hardware specifications for the required machines.</w:t>
       </w:r>
     </w:p>
     <w:p>
@@ -1581,6 +1587,69 @@
         <w:t>Does not accept the plan and requests a new plan from the service</w:t>
       </w:r>
     </w:p>
+    <w:p>
+      <w:pPr>
+        <w:pStyle w:val="ListParagraph"/>
+        <w:numPr>
+          <w:ilvl w:val="0"/>
+          <w:numId w:val="18"/>
+        </w:numPr>
+      </w:pPr>
+      <w:r>
+        <w:t>If the plan is accepted then the client will provide the data to the loading service. In response the service will:</w:t>
+      </w:r>
+    </w:p>
+    <w:p>
+      <w:pPr>
+        <w:pStyle w:val="ListParagraph"/>
+        <w:numPr>
+          <w:ilvl w:val="1"/>
+          <w:numId w:val="18"/>
+        </w:numPr>
+      </w:pPr>
+      <w:r>
+        <w:t>Copy the dataset application binaries (executable and supporting assemblies) to a temporary directory.</w:t>
+      </w:r>
+    </w:p>
+    <w:p>
+      <w:pPr>
+        <w:pStyle w:val="ListParagraph"/>
+        <w:numPr>
+          <w:ilvl w:val="1"/>
+          <w:numId w:val="18"/>
+        </w:numPr>
+      </w:pPr>
+      <w:r>
+        <w:t>Patch up the application configuration for the dataset application if required</w:t>
+      </w:r>
+    </w:p>
+    <w:p>
+      <w:pPr>
+        <w:pStyle w:val="ListParagraph"/>
+        <w:numPr>
+          <w:ilvl w:val="1"/>
+          <w:numId w:val="18"/>
+        </w:numPr>
+      </w:pPr>
+      <w:r>
+        <w:t>Start the dataset application from the temporary location and provide it with the correct loading commands.</w:t>
+      </w:r>
+    </w:p>
+    <w:p/>
+    <w:p>
+      <w:r>
+        <w:lastRenderedPageBreak/>
+        <w:t xml:space="preserve">The dataset application is loaded into a temporary directory so that it is completely independent from the loading service and the host. Loading from a temporary directory also provides the ability to combine </w:t>
+      </w:r>
+      <w:proofErr w:type="spellStart"/>
+      <w:r>
+        <w:t>plugin</w:t>
+      </w:r>
+      <w:proofErr w:type="spellEnd"/>
+      <w:r>
+        <w:t xml:space="preserve"> assemblies from the machine cache and the users cache.</w:t>
+      </w:r>
+    </w:p>
     <w:p/>
     <w:p>
       <w:r>
@@ -1900,6 +1969,7 @@
     </w:p>
     <w:p>
       <w:r>
+        <w:lastRenderedPageBreak/>
         <w:t>The third part is the non-permanent dataset information. This information is only stored for the datasets that are currently loaded into a dataset application.</w:t>
       </w:r>
       <w:r>
@@ -1933,11 +2003,7 @@
     <w:p/>
     <w:p>
       <w:r>
-        <w:t xml:space="preserve">The project handles all the requests for dataset creation, loading and unloading. The disconnected nature of the dataset application requires that the project is flexible in handling the different datasets. For instance it is possible that a parent dataset is waiting for one or more child datasets to perform an expensive calculation. During this time the project could decide to unload (or hibernate) the parent dataset in order to free up hardware resources. Obviously datasets can only be </w:t>
-      </w:r>
-      <w:r>
-        <w:lastRenderedPageBreak/>
-        <w:t>hibernated if the user isn't interacting with them and no calculations or visualisations are running in the dataset.</w:t>
+        <w:t>The project handles all the requests for dataset creation, loading and unloading. The disconnected nature of the dataset application requires that the project is flexible in handling the different datasets. For instance it is possible that a parent dataset is waiting for one or more child datasets to perform an expensive calculation. During this time the project could decide to unload (or hibernate) the parent dataset in order to free up hardware resources. Obviously datasets can only be hibernated if the user isn't interacting with them and no calculations or visualisations are running in the dataset.</w:t>
       </w:r>
     </w:p>
     <w:p/>
@@ -2304,7 +2370,11 @@
         <w:t>describing</w:t>
       </w:r>
       <w:r>
-        <w:t xml:space="preserve"> the different components that handle data storage, data manipulation and data visualization. The information about the </w:t>
+        <w:t xml:space="preserve"> the different components that handle data storage, data manipulation and data visualization. The </w:t>
+      </w:r>
+      <w:r>
+        <w:lastRenderedPageBreak/>
+        <w:t xml:space="preserve">information about the </w:t>
       </w:r>
       <w:commentRangeStart w:id="12"/>
       <w:r>
@@ -2410,7 +2480,6 @@
         </w:numPr>
       </w:pPr>
       <w:r>
-        <w:lastRenderedPageBreak/>
         <w:t>Parameter study</w:t>
       </w:r>
       <w:r>
@@ -2766,6 +2835,7 @@
       </w:pPr>
       <w:proofErr w:type="spellStart"/>
       <w:r>
+        <w:lastRenderedPageBreak/>
         <w:t>Visua</w:t>
       </w:r>
       <w:r>
@@ -2979,7 +3049,11 @@
     </w:p>
     <w:p>
       <w:r>
-        <w:t>Schedules can be defined by a generator component or by the dataset application. When a component needs to perform calculations to obtain a value for a variable it can define the schedule to achieve this. In order to do this the component can use one of two ways. The first method is by indicating which data transformations must be grouped and how they are ordered. From this information a schedule can be created. Schedules which are created by this 'direct'  method cannot be changed because it should be assumed that the order of the different tran</w:t>
+        <w:t xml:space="preserve">Schedules can be defined by a generator component or by the dataset application. When a component needs to perform calculations to obtain a value for a variable it can define the schedule to achieve this. In order to do this the component can use one of two ways. The first method is by indicating which data transformations must be grouped and how they are ordered. From this information a schedule can be created. Schedules which are created by this 'direct'  method cannot </w:t>
+      </w:r>
+      <w:r>
+        <w:lastRenderedPageBreak/>
+        <w:t>be changed because it should be assumed that the order of the different tran</w:t>
       </w:r>
       <w:r>
         <w:t>s</w:t>
@@ -2999,11 +3073,7 @@
     <w:p/>
     <w:p>
       <w:r>
-        <w:t xml:space="preserve">A single dataset may have multiple schedules defined at any given time. These schedules can only directly be executed based on the request of an internal component. The user only has indirect control. In order to ensure that the user can start the simulation the simulation generator marks one </w:t>
-      </w:r>
-      <w:r>
-        <w:lastRenderedPageBreak/>
-        <w:t>of the schedules as the main simulation schedule. The 'run simulation' command will start the execution of this schedule.</w:t>
+        <w:t>A single dataset may have multiple schedules defined at any given time. These schedules can only directly be executed based on the request of an internal component. The user only has indirect control. In order to ensure that the user can start the simulation the simulation generator marks one of the schedules as the main simulation schedule. The 'run simulation' command will start the execution of this schedule.</w:t>
       </w:r>
     </w:p>
     <w:p/>
@@ -3179,6 +3249,7 @@
         </w:numPr>
       </w:pPr>
       <w:r>
+        <w:lastRenderedPageBreak/>
         <w:t>It must be possible to move from the start to the end</w:t>
       </w:r>
     </w:p>
@@ -3248,11 +3319,7 @@
         <w:t>All modelling functionality in the Apollo application is provided by plug-ins.</w:t>
       </w:r>
       <w:r>
-        <w:t xml:space="preserve"> In order to use a plug-in the user can deploy it in a special location that is searched by the application when it starts. Plug-in </w:t>
-      </w:r>
-      <w:r>
-        <w:lastRenderedPageBreak/>
-        <w:t xml:space="preserve">detection is only done on start-up to reduce complexities. </w:t>
+        <w:t xml:space="preserve"> In order to use a plug-in the user can deploy it in a special location that is searched by the application when it starts. Plug-in detection is only done on start-up to reduce complexities. </w:t>
       </w:r>
       <w:r>
         <w:t xml:space="preserve">Each plug-in defines one or more </w:t>
@@ -3521,6 +3588,7 @@
     <w:p/>
     <w:p>
       <w:r>
+        <w:lastRenderedPageBreak/>
         <w:t xml:space="preserve">In order to ensure that </w:t>
       </w:r>
       <w:r>
@@ -3577,7 +3645,6 @@
     </w:p>
     <w:p>
       <w:r>
-        <w:lastRenderedPageBreak/>
         <w:t xml:space="preserve">Finally </w:t>
       </w:r>
       <w:r>
@@ -3599,6 +3666,37 @@
         <w:t>The application provides one or more classes that provide limited access to these areas.</w:t>
       </w:r>
     </w:p>
+    <w:p/>
+    <w:p>
+      <w:r>
+        <w:t xml:space="preserve">The application will support two locations for the </w:t>
+      </w:r>
+      <w:proofErr w:type="spellStart"/>
+      <w:r>
+        <w:t>plugin</w:t>
+      </w:r>
+      <w:proofErr w:type="spellEnd"/>
+      <w:r>
+        <w:t xml:space="preserve"> assemblies to be stored. The first is global to the machine, meaning that all users logged on to the machine will see the same set of </w:t>
+      </w:r>
+      <w:proofErr w:type="spellStart"/>
+      <w:r>
+        <w:t>plugins</w:t>
+      </w:r>
+      <w:proofErr w:type="spellEnd"/>
+      <w:r>
+        <w:t xml:space="preserve"> in the machine cache. The second location is user specific, which allows individual users to have distinct sets of </w:t>
+      </w:r>
+      <w:proofErr w:type="spellStart"/>
+      <w:r>
+        <w:t>plugins</w:t>
+      </w:r>
+      <w:proofErr w:type="spellEnd"/>
+      <w:r>
+        <w:t xml:space="preserve"> that only they can use. </w:t>
+      </w:r>
+    </w:p>
+    <w:p/>
     <w:p>
       <w:pPr>
         <w:pStyle w:val="Heading2"/>
@@ -3831,10 +3929,7 @@
         <w:annotationRef/>
       </w:r>
       <w:r>
-        <w:t>Seems ideal to me that the rest of the application should be fairly agnostic about this though. I guess the question becomes whether any of the processing nodes want to insist on where it comes from</w:t>
-      </w:r>
-      <w:r>
-        <w:t xml:space="preserve"> – which ideally they shouldn’t, of course.</w:t>
+        <w:t>Seems ideal to me that the rest of the application should be fairly agnostic about this though. I guess the question becomes whether any of the processing nodes want to insist on where it comes from – which ideally they shouldn’t, of course.</w:t>
       </w:r>
     </w:p>
   </w:comment>
@@ -4032,10 +4127,7 @@
         <w:annotationRef/>
       </w:r>
       <w:r>
-        <w:t>This of course means that you have to have some centralised i</w:t>
-      </w:r>
-      <w:r>
-        <w:t>nterface for tracking changes – which will possibly require a reasonable amount of discipline to make sure it’s done correctly everywhere. I think I said somewhere else that it’s probably worth it for undo since users will expect that.</w:t>
+        <w:t>This of course means that you have to have some centralised interface for tracking changes – which will possibly require a reasonable amount of discipline to make sure it’s done correctly everywhere. I think I said somewhere else that it’s probably worth it for undo since users will expect that.</w:t>
       </w:r>
     </w:p>
   </w:comment>

</xml_diff>